<commit_message>
added product perspective and started product features
</commit_message>
<xml_diff>
--- a/srs/srs.docx
+++ b/srs/srs.docx
@@ -95,7 +95,7 @@
           <w:sz w:val="32"/>
         </w:rPr>
         <w:sectPr>
-          <w:footerReference w:type="default" r:id="rId7"/>
+          <w:footerReference w:type="default" r:id="rId8"/>
           <w:pgSz w:w="12240" w:h="15840" w:code="1"/>
           <w:pgMar w:top="1440" w:right="1440" w:bottom="1440" w:left="1440" w:header="720" w:footer="720" w:gutter="0"/>
           <w:pgNumType w:fmt="lowerRoman" w:start="1"/>
@@ -1658,6 +1658,7 @@
         <w:rPr>
           <w:noProof/>
         </w:rPr>
+        <w:lastRenderedPageBreak/>
         <w:t>5.3</w:t>
       </w:r>
       <w:r>
@@ -2171,8 +2172,8 @@
     <w:p>
       <w:pPr>
         <w:sectPr>
-          <w:headerReference w:type="default" r:id="rId8"/>
-          <w:footerReference w:type="default" r:id="rId9"/>
+          <w:headerReference w:type="default" r:id="rId9"/>
+          <w:footerReference w:type="default" r:id="rId10"/>
           <w:pgSz w:w="12240" w:h="15840" w:code="1"/>
           <w:pgMar w:top="1440" w:right="1440" w:bottom="1440" w:left="1440" w:header="720" w:footer="720" w:gutter="0"/>
           <w:pgNumType w:fmt="lowerRoman"/>
@@ -2423,7 +2424,15 @@
         <w:rPr>
           <w:i/>
         </w:rPr>
-        <w:t>Todoist</w:t>
+        <w:t>T</w:t>
+      </w:r>
+      <w:bookmarkStart w:id="19" w:name="_GoBack"/>
+      <w:bookmarkEnd w:id="19"/>
+      <w:r>
+        <w:rPr>
+          <w:i/>
+        </w:rPr>
+        <w:t>odoist</w:t>
       </w:r>
       <w:proofErr w:type="spellEnd"/>
       <w:r>
@@ -2457,129 +2466,425 @@
     </w:p>
     <w:p>
       <w:pPr>
-        <w:rPr>
-          <w:lang w:val="pl-PL"/>
-        </w:rPr>
-      </w:pPr>
-    </w:p>
-    <w:p>
-      <w:pPr>
         <w:pStyle w:val="Heading1"/>
       </w:pPr>
-      <w:bookmarkStart w:id="19" w:name="_Toc439994673"/>
-      <w:bookmarkStart w:id="20" w:name="_Toc26969061"/>
+      <w:bookmarkStart w:id="20" w:name="_Toc439994673"/>
+      <w:bookmarkStart w:id="21" w:name="_Toc26969061"/>
       <w:r>
         <w:t>Overall Description</w:t>
       </w:r>
-      <w:bookmarkEnd w:id="19"/>
       <w:bookmarkEnd w:id="20"/>
+      <w:bookmarkEnd w:id="21"/>
     </w:p>
     <w:p>
       <w:pPr>
         <w:pStyle w:val="Heading2"/>
       </w:pPr>
-      <w:bookmarkStart w:id="21" w:name="_Toc439994674"/>
-      <w:bookmarkStart w:id="22" w:name="_Toc26969062"/>
+      <w:bookmarkStart w:id="22" w:name="_Toc439994674"/>
+      <w:bookmarkStart w:id="23" w:name="_Toc26969062"/>
       <w:r>
         <w:t>Product Perspective</w:t>
       </w:r>
-      <w:bookmarkEnd w:id="21"/>
       <w:bookmarkEnd w:id="22"/>
+      <w:bookmarkEnd w:id="23"/>
+    </w:p>
+    <w:p>
+      <w:r>
+        <w:t>Pomi is a new product meant to replace existing timer web applications. The key functionality is the ability to integrate with an existing task-tracking system (</w:t>
+      </w:r>
+      <w:proofErr w:type="spellStart"/>
+      <w:r>
+        <w:t>Todoist</w:t>
+      </w:r>
+      <w:proofErr w:type="spellEnd"/>
+      <w:r>
+        <w:t>) and leverage task and time tracking data to generate reports. These reports will inform the user on the time spent on given tasks, leading to better time estimates. Additionally, the user may use this data to spend time more effectively in the future.</w:t>
+      </w:r>
+    </w:p>
+    <w:p>
+      <w:r>
+        <w:t xml:space="preserve">The application has three integration points, as shown in </w:t>
+      </w:r>
+      <w:r>
+        <w:fldChar w:fldCharType="begin"/>
+      </w:r>
+      <w:r>
+        <w:instrText xml:space="preserve"> REF _Ref49415961 \h </w:instrText>
+      </w:r>
+      <w:r>
+        <w:fldChar w:fldCharType="separate"/>
+      </w:r>
+      <w:r>
+        <w:t xml:space="preserve">Figure </w:t>
+      </w:r>
+      <w:r>
+        <w:rPr>
+          <w:noProof/>
+        </w:rPr>
+        <w:t>1</w:t>
+      </w:r>
+      <w:r>
+        <w:fldChar w:fldCharType="end"/>
+      </w:r>
+      <w:r>
+        <w:t>.</w:t>
+      </w:r>
+    </w:p>
+    <w:p>
+      <w:pPr>
+        <w:pStyle w:val="ListParagraph"/>
+        <w:numPr>
+          <w:ilvl w:val="0"/>
+          <w:numId w:val="7"/>
+        </w:numPr>
+      </w:pPr>
+      <w:r>
+        <w:t>Client (Web Application) to Server</w:t>
+      </w:r>
+    </w:p>
+    <w:p>
+      <w:pPr>
+        <w:pStyle w:val="ListParagraph"/>
+        <w:numPr>
+          <w:ilvl w:val="1"/>
+          <w:numId w:val="7"/>
+        </w:numPr>
+      </w:pPr>
+      <w:r>
+        <w:lastRenderedPageBreak/>
+        <w:t>CRUD operations on time tracking data</w:t>
+      </w:r>
+    </w:p>
+    <w:p>
+      <w:pPr>
+        <w:pStyle w:val="ListParagraph"/>
+        <w:numPr>
+          <w:ilvl w:val="1"/>
+          <w:numId w:val="7"/>
+        </w:numPr>
+      </w:pPr>
+      <w:r>
+        <w:t>Read time tracking + task data</w:t>
+      </w:r>
+    </w:p>
+    <w:p>
+      <w:pPr>
+        <w:pStyle w:val="ListParagraph"/>
+        <w:numPr>
+          <w:ilvl w:val="0"/>
+          <w:numId w:val="7"/>
+        </w:numPr>
+      </w:pPr>
+      <w:r>
+        <w:t>Server to Database</w:t>
+      </w:r>
+    </w:p>
+    <w:p>
+      <w:pPr>
+        <w:pStyle w:val="ListParagraph"/>
+        <w:numPr>
+          <w:ilvl w:val="1"/>
+          <w:numId w:val="7"/>
+        </w:numPr>
+      </w:pPr>
+      <w:r>
+        <w:t>CRUD operations time tracking data</w:t>
+      </w:r>
+    </w:p>
+    <w:p>
+      <w:pPr>
+        <w:pStyle w:val="ListParagraph"/>
+        <w:numPr>
+          <w:ilvl w:val="0"/>
+          <w:numId w:val="7"/>
+        </w:numPr>
+      </w:pPr>
+      <w:r>
+        <w:t>Server to API</w:t>
+      </w:r>
+    </w:p>
+    <w:p>
+      <w:pPr>
+        <w:pStyle w:val="ListParagraph"/>
+        <w:numPr>
+          <w:ilvl w:val="1"/>
+          <w:numId w:val="7"/>
+        </w:numPr>
+      </w:pPr>
+      <w:r>
+        <w:t>Read task data</w:t>
+      </w:r>
+    </w:p>
+    <w:p>
+      <w:pPr>
+        <w:keepNext/>
+        <w:spacing w:line="240" w:lineRule="auto"/>
+        <w:jc w:val="center"/>
+      </w:pPr>
+      <w:r>
+        <w:rPr>
+          <w:rFonts w:ascii="Times New Roman" w:hAnsi="Times New Roman"/>
+          <w:noProof/>
+          <w:szCs w:val="24"/>
+        </w:rPr>
+        <w:drawing>
+          <wp:inline distT="0" distB="0" distL="0" distR="0" wp14:anchorId="058B3926" wp14:editId="13938F5B">
+            <wp:extent cx="4491355" cy="1918970"/>
+            <wp:effectExtent l="0" t="0" r="4445" b="11430"/>
+            <wp:docPr id="1" name="Picture 1" descr="omi-components-v1.png"/>
+            <wp:cNvGraphicFramePr>
+              <a:graphicFrameLocks xmlns:a="http://schemas.openxmlformats.org/drawingml/2006/main" noChangeAspect="1"/>
+            </wp:cNvGraphicFramePr>
+            <a:graphic xmlns:a="http://schemas.openxmlformats.org/drawingml/2006/main">
+              <a:graphicData uri="http://schemas.openxmlformats.org/drawingml/2006/picture">
+                <pic:pic xmlns:pic="http://schemas.openxmlformats.org/drawingml/2006/picture">
+                  <pic:nvPicPr>
+                    <pic:cNvPr id="0" name="Picture 1" descr="omi-components-v1.png"/>
+                    <pic:cNvPicPr>
+                      <a:picLocks noChangeAspect="1" noChangeArrowheads="1"/>
+                    </pic:cNvPicPr>
+                  </pic:nvPicPr>
+                  <pic:blipFill>
+                    <a:blip r:embed="rId11">
+                      <a:extLst>
+                        <a:ext uri="{28A0092B-C50C-407E-A947-70E740481C1C}">
+                          <a14:useLocalDpi xmlns:a14="http://schemas.microsoft.com/office/drawing/2010/main" val="0"/>
+                        </a:ext>
+                      </a:extLst>
+                    </a:blip>
+                    <a:srcRect/>
+                    <a:stretch>
+                      <a:fillRect/>
+                    </a:stretch>
+                  </pic:blipFill>
+                  <pic:spPr bwMode="auto">
+                    <a:xfrm>
+                      <a:off x="0" y="0"/>
+                      <a:ext cx="4491355" cy="1918970"/>
+                    </a:xfrm>
+                    <a:prstGeom prst="rect">
+                      <a:avLst/>
+                    </a:prstGeom>
+                    <a:noFill/>
+                    <a:ln>
+                      <a:noFill/>
+                    </a:ln>
+                  </pic:spPr>
+                </pic:pic>
+              </a:graphicData>
+            </a:graphic>
+          </wp:inline>
+        </w:drawing>
+      </w:r>
+    </w:p>
+    <w:p>
+      <w:pPr>
+        <w:pStyle w:val="Caption"/>
+        <w:jc w:val="center"/>
+        <w:rPr>
+          <w:rFonts w:ascii="Times New Roman" w:hAnsi="Times New Roman"/>
+          <w:szCs w:val="24"/>
+        </w:rPr>
+      </w:pPr>
+      <w:bookmarkStart w:id="24" w:name="_Ref49415955"/>
+      <w:bookmarkStart w:id="25" w:name="_Ref49415961"/>
+      <w:r>
+        <w:t xml:space="preserve">Figure </w:t>
+      </w:r>
+      <w:r>
+        <w:fldChar w:fldCharType="begin"/>
+      </w:r>
+      <w:r>
+        <w:instrText xml:space="preserve"> SEQ Figure \* ARABIC </w:instrText>
+      </w:r>
+      <w:r>
+        <w:fldChar w:fldCharType="separate"/>
+      </w:r>
+      <w:r>
+        <w:rPr>
+          <w:noProof/>
+        </w:rPr>
+        <w:t>1</w:t>
+      </w:r>
+      <w:r>
+        <w:fldChar w:fldCharType="end"/>
+      </w:r>
+      <w:bookmarkEnd w:id="25"/>
+      <w:r>
+        <w:t>. Application Architecture</w:t>
+      </w:r>
+      <w:bookmarkEnd w:id="24"/>
+    </w:p>
+    <w:p>
+      <w:pPr>
+        <w:pStyle w:val="Heading2"/>
+      </w:pPr>
+      <w:bookmarkStart w:id="26" w:name="_Toc439994675"/>
+      <w:bookmarkStart w:id="27" w:name="_Toc26969063"/>
+      <w:r>
+        <w:t xml:space="preserve">Product </w:t>
+      </w:r>
+      <w:bookmarkEnd w:id="26"/>
+      <w:r>
+        <w:t>Features</w:t>
+      </w:r>
+      <w:bookmarkEnd w:id="27"/>
     </w:p>
     <w:p>
       <w:pPr>
         <w:pStyle w:val="template"/>
       </w:pPr>
       <w:r>
-        <w:t>&lt;Describe the context and origin of the product being specified in this SRS. For example, state whether this product is a follow-on member of a product family, a replacement for certain existing systems, or a new, self-contained product. If the SRS defines a component of a larger system, relate the requirements of the larger system to the functionality of this software and identify interfaces between the two. A simple diagram that shows the major components of the overall system, subsystem interconnections, and external interfaces can be helpful.&gt;</w:t>
-      </w:r>
-    </w:p>
-    <w:p>
-      <w:r>
-        <w:t>Pomi is a new product meant to replace existing timer web applications. The key functionality is the ability to integrate with an existing task-tracking system (</w:t>
-      </w:r>
-      <w:proofErr w:type="spellStart"/>
-      <w:r>
-        <w:t>Todoist</w:t>
-      </w:r>
-      <w:proofErr w:type="spellEnd"/>
-      <w:r>
-        <w:t xml:space="preserve">) and </w:t>
-      </w:r>
-      <w:r>
-        <w:lastRenderedPageBreak/>
-        <w:t>leverage task and time tracking data to generate reports. These reports will inform the user on the time spent on given tasks, leading to better time estimates. Additionally, the user may use this data to spend time more effectively in the future.</w:t>
-      </w:r>
-      <w:bookmarkStart w:id="23" w:name="_GoBack"/>
-      <w:bookmarkEnd w:id="23"/>
+        <w:t xml:space="preserve">&lt;Summarize the major features the product contains or the significant functions that it performs or lets the user perform. Details will be provided in Section 3, so only a high level </w:t>
+      </w:r>
+      <w:proofErr w:type="gramStart"/>
+      <w:r>
+        <w:t>summary  is</w:t>
+      </w:r>
+      <w:proofErr w:type="gramEnd"/>
+      <w:r>
+        <w:t xml:space="preserve"> needed here. Organize the functions to make them understandable to any reader of the SRS. A picture of the major groups of related requirements and how they relate, such as a </w:t>
+      </w:r>
+      <w:proofErr w:type="gramStart"/>
+      <w:r>
+        <w:t>top level</w:t>
+      </w:r>
+      <w:proofErr w:type="gramEnd"/>
+      <w:r>
+        <w:t xml:space="preserve"> data flow diagram or a class diagram, is often effective.&gt;</w:t>
+      </w:r>
+    </w:p>
+    <w:p>
+      <w:r>
+        <w:t>The major features this program contains are as follows:</w:t>
+      </w:r>
+    </w:p>
+    <w:p>
+      <w:pPr>
+        <w:pStyle w:val="ListParagraph"/>
+        <w:numPr>
+          <w:ilvl w:val="0"/>
+          <w:numId w:val="12"/>
+        </w:numPr>
+      </w:pPr>
+      <w:r>
+        <w:rPr>
+          <w:b/>
+        </w:rPr>
+        <w:t>Pomodoro Timer</w:t>
+      </w:r>
+    </w:p>
+    <w:p>
+      <w:pPr>
+        <w:pStyle w:val="ListParagraph"/>
+        <w:numPr>
+          <w:ilvl w:val="0"/>
+          <w:numId w:val="0"/>
+        </w:numPr>
+        <w:ind w:left="720"/>
+      </w:pPr>
+      <w:r>
+        <w:t>Start a timer associated with a task</w:t>
+      </w:r>
+    </w:p>
+    <w:p>
+      <w:pPr>
+        <w:pStyle w:val="ListParagraph"/>
+        <w:numPr>
+          <w:ilvl w:val="0"/>
+          <w:numId w:val="0"/>
+        </w:numPr>
+        <w:ind w:left="720"/>
+      </w:pPr>
+      <w:r>
+        <w:t>Adjust and save</w:t>
+      </w:r>
+      <w:r>
+        <w:t xml:space="preserve"> timer presets (work, short-break, long-break)</w:t>
+      </w:r>
+    </w:p>
+    <w:p>
+      <w:pPr>
+        <w:pStyle w:val="ListParagraph"/>
+        <w:numPr>
+          <w:ilvl w:val="0"/>
+          <w:numId w:val="12"/>
+        </w:numPr>
+      </w:pPr>
+      <w:r>
+        <w:rPr>
+          <w:b/>
+        </w:rPr>
+        <w:t>Dashboard</w:t>
+      </w:r>
+    </w:p>
+    <w:p>
+      <w:pPr>
+        <w:pStyle w:val="ListParagraph"/>
+        <w:numPr>
+          <w:ilvl w:val="0"/>
+          <w:numId w:val="0"/>
+        </w:numPr>
+        <w:ind w:left="720"/>
+      </w:pPr>
+      <w:r>
+        <w:t>View task + timer data in a chart, table, and calendar view</w:t>
+      </w:r>
+    </w:p>
+    <w:p>
+      <w:pPr>
+        <w:pStyle w:val="ListParagraph"/>
+        <w:numPr>
+          <w:ilvl w:val="0"/>
+          <w:numId w:val="0"/>
+        </w:numPr>
+        <w:ind w:left="720"/>
+      </w:pPr>
+      <w:r>
+        <w:t>Apply filters such as task search, project, tag, time-frame</w:t>
+      </w:r>
+    </w:p>
+    <w:p>
+      <w:pPr>
+        <w:pStyle w:val="ListParagraph"/>
+        <w:numPr>
+          <w:ilvl w:val="0"/>
+          <w:numId w:val="0"/>
+        </w:numPr>
+        <w:ind w:left="720"/>
+      </w:pPr>
+    </w:p>
+    <w:p>
+      <w:pPr>
+        <w:pStyle w:val="ListParagraph"/>
+        <w:numPr>
+          <w:ilvl w:val="0"/>
+          <w:numId w:val="0"/>
+        </w:numPr>
+        <w:ind w:left="720"/>
+      </w:pPr>
+      <w:r>
+        <w:t>[Class diagram goes here]</w:t>
+      </w:r>
+    </w:p>
+    <w:p>
+      <w:pPr>
+        <w:pStyle w:val="ListParagraph"/>
+        <w:numPr>
+          <w:ilvl w:val="0"/>
+          <w:numId w:val="0"/>
+        </w:numPr>
+        <w:ind w:left="720"/>
+      </w:pPr>
     </w:p>
     <w:p>
       <w:pPr>
         <w:pStyle w:val="Heading2"/>
       </w:pPr>
-      <w:bookmarkStart w:id="24" w:name="_Toc439994675"/>
-      <w:bookmarkStart w:id="25" w:name="_Toc26969063"/>
-      <w:r>
-        <w:t xml:space="preserve">Product </w:t>
-      </w:r>
-      <w:bookmarkEnd w:id="24"/>
-      <w:r>
-        <w:t>Features</w:t>
-      </w:r>
-      <w:bookmarkEnd w:id="25"/>
-    </w:p>
-    <w:p>
-      <w:pPr>
-        <w:pStyle w:val="template"/>
-      </w:pPr>
-      <w:r>
-        <w:t xml:space="preserve">&lt;Summarize the major features the product contains or the significant functions that it performs or lets the user perform. Details will be provided in Section 3, so only a high level </w:t>
-      </w:r>
-      <w:proofErr w:type="gramStart"/>
-      <w:r>
-        <w:t>summary  is</w:t>
-      </w:r>
-      <w:proofErr w:type="gramEnd"/>
-      <w:r>
-        <w:t xml:space="preserve"> needed here. Organize the functions to make them understandable to any reader of the SRS. A picture of the major groups of related requirements and how they relate, such as a </w:t>
-      </w:r>
-      <w:proofErr w:type="gramStart"/>
-      <w:r>
-        <w:t>top level</w:t>
-      </w:r>
-      <w:proofErr w:type="gramEnd"/>
-      <w:r>
-        <w:t xml:space="preserve"> data flow diagram or a class diagram, is often effective.&gt;</w:t>
-      </w:r>
-    </w:p>
-    <w:p>
-      <w:pPr>
-        <w:pStyle w:val="Heading2"/>
-      </w:pPr>
-      <w:bookmarkStart w:id="26" w:name="_Toc439994676"/>
-      <w:bookmarkStart w:id="27" w:name="_Toc26969064"/>
+      <w:bookmarkStart w:id="28" w:name="_Toc439994676"/>
+      <w:bookmarkStart w:id="29" w:name="_Toc26969064"/>
       <w:r>
         <w:t>User Classes and Characteristics</w:t>
-      </w:r>
-      <w:bookmarkEnd w:id="26"/>
-      <w:bookmarkEnd w:id="27"/>
-    </w:p>
-    <w:p>
-      <w:pPr>
-        <w:pStyle w:val="template"/>
-      </w:pPr>
-      <w:r>
-        <w:t>&lt;Identify the various user classes that you anticipate will use this product. User classes may be differentiated based on frequency of use, subset of product functions used, technical expertise, security or privilege levels, educational level, or experience. Describe the pertinent characteristics of each user class. Certain requirements may pertain only to certain user classes. Distinguish the favored user classes from those who are less important to satisfy.&gt;</w:t>
-      </w:r>
-    </w:p>
-    <w:p>
-      <w:pPr>
-        <w:pStyle w:val="Heading2"/>
-      </w:pPr>
-      <w:bookmarkStart w:id="28" w:name="_Toc439994677"/>
-      <w:bookmarkStart w:id="29" w:name="_Toc26969065"/>
-      <w:r>
-        <w:t>Operating Environment</w:t>
       </w:r>
       <w:bookmarkEnd w:id="28"/>
       <w:bookmarkEnd w:id="29"/>
@@ -2589,17 +2894,18 @@
         <w:pStyle w:val="template"/>
       </w:pPr>
       <w:r>
-        <w:t>&lt;Describe the environment in which the software will operate, including the hardware platform, operating system and versions, and any other software components or applications with which it must peacefully coexist.&gt;</w:t>
+        <w:t>&lt;Identify the various user classes that you anticipate will use this product. User classes may be differentiated based on frequency of use, subset of product functions used, technical expertise, security or privilege levels, educational level, or experience. Describe the pertinent characteristics of each user class. Certain requirements may pertain only to certain user classes. Distinguish the favored user classes from those who are less important to satisfy.&gt;</w:t>
       </w:r>
     </w:p>
     <w:p>
       <w:pPr>
         <w:pStyle w:val="Heading2"/>
       </w:pPr>
-      <w:bookmarkStart w:id="30" w:name="_Toc439994678"/>
-      <w:bookmarkStart w:id="31" w:name="_Toc26969066"/>
-      <w:r>
-        <w:t>Design and Implementation Constraints</w:t>
+      <w:bookmarkStart w:id="30" w:name="_Toc439994677"/>
+      <w:bookmarkStart w:id="31" w:name="_Toc26969065"/>
+      <w:r>
+        <w:lastRenderedPageBreak/>
+        <w:t>Operating Environment</w:t>
       </w:r>
       <w:bookmarkEnd w:id="30"/>
       <w:bookmarkEnd w:id="31"/>
@@ -2609,17 +2915,17 @@
         <w:pStyle w:val="template"/>
       </w:pPr>
       <w:r>
-        <w:t>&lt;Describe any items or issues that will limit the options available to the developers. These might include: corporate or regulatory policies; hardware limitations (timing requirements, memory requirements); interfaces to other applications; specific technologies, tools, and databases to be used; parallel operations; language requirements; communications protocols; security considerations; design conventions or programming standards (for example, if the customer’s organization will be responsible for maintaining the delivered software).&gt;</w:t>
+        <w:t>&lt;Describe the environment in which the software will operate, including the hardware platform, operating system and versions, and any other software components or applications with which it must peacefully coexist.&gt;</w:t>
       </w:r>
     </w:p>
     <w:p>
       <w:pPr>
         <w:pStyle w:val="Heading2"/>
       </w:pPr>
-      <w:bookmarkStart w:id="32" w:name="_Toc439994679"/>
-      <w:bookmarkStart w:id="33" w:name="_Toc26969067"/>
-      <w:r>
-        <w:t>User Documentation</w:t>
+      <w:bookmarkStart w:id="32" w:name="_Toc439994678"/>
+      <w:bookmarkStart w:id="33" w:name="_Toc26969066"/>
+      <w:r>
+        <w:t>Design and Implementation Constraints</w:t>
       </w:r>
       <w:bookmarkEnd w:id="32"/>
       <w:bookmarkEnd w:id="33"/>
@@ -2629,17 +2935,17 @@
         <w:pStyle w:val="template"/>
       </w:pPr>
       <w:r>
-        <w:t>&lt;List the user documentation components (such as user manuals, on-line help, and tutorials) that will be delivered along with the software. Identify any known user documentation delivery formats or standards.&gt;</w:t>
+        <w:t>&lt;Describe any items or issues that will limit the options available to the developers. These might include: corporate or regulatory policies; hardware limitations (timing requirements, memory requirements); interfaces to other applications; specific technologies, tools, and databases to be used; parallel operations; language requirements; communications protocols; security considerations; design conventions or programming standards (for example, if the customer’s organization will be responsible for maintaining the delivered software).&gt;</w:t>
       </w:r>
     </w:p>
     <w:p>
       <w:pPr>
         <w:pStyle w:val="Heading2"/>
       </w:pPr>
-      <w:bookmarkStart w:id="34" w:name="_Toc439994680"/>
-      <w:bookmarkStart w:id="35" w:name="_Toc26969068"/>
-      <w:r>
-        <w:t>Assumptions and Dependencies</w:t>
+      <w:bookmarkStart w:id="34" w:name="_Toc439994679"/>
+      <w:bookmarkStart w:id="35" w:name="_Toc26969067"/>
+      <w:r>
+        <w:t>User Documentation</w:t>
       </w:r>
       <w:bookmarkEnd w:id="34"/>
       <w:bookmarkEnd w:id="35"/>
@@ -2649,22 +2955,17 @@
         <w:pStyle w:val="template"/>
       </w:pPr>
       <w:r>
-        <w:t xml:space="preserve">&lt;List any assumed factors (as opposed to known facts) that could affect the requirements stated in the SRS. These could include third-party or commercial components that you plan to use, issues around the development or operating environment, or constraints. The project could be affected if these assumptions are incorrect, are not shared, or change. Also identify any dependencies the project has on external factors, such as software components that you intend to reuse from another project, </w:t>
-      </w:r>
-      <w:r>
-        <w:lastRenderedPageBreak/>
-        <w:t>unless they are already documented elsewhere (for example, in the vision and scope document or the project plan).&gt;</w:t>
-      </w:r>
-    </w:p>
-    <w:p>
-      <w:pPr>
-        <w:pStyle w:val="Heading1"/>
-      </w:pPr>
-      <w:bookmarkStart w:id="36" w:name="_Toc439994687"/>
-      <w:bookmarkStart w:id="37" w:name="_Toc26969069"/>
-      <w:bookmarkStart w:id="38" w:name="_Toc439994682"/>
-      <w:r>
-        <w:t>System Features</w:t>
+        <w:t>&lt;List the user documentation components (such as user manuals, on-line help, and tutorials) that will be delivered along with the software. Identify any known user documentation delivery formats or standards.&gt;</w:t>
+      </w:r>
+    </w:p>
+    <w:p>
+      <w:pPr>
+        <w:pStyle w:val="Heading2"/>
+      </w:pPr>
+      <w:bookmarkStart w:id="36" w:name="_Toc439994680"/>
+      <w:bookmarkStart w:id="37" w:name="_Toc26969068"/>
+      <w:r>
+        <w:t>Assumptions and Dependencies</w:t>
       </w:r>
       <w:bookmarkEnd w:id="36"/>
       <w:bookmarkEnd w:id="37"/>
@@ -2674,6 +2975,27 @@
         <w:pStyle w:val="template"/>
       </w:pPr>
       <w:r>
+        <w:t>&lt;List any assumed factors (as opposed to known facts) that could affect the requirements stated in the SRS. These could include third-party or commercial components that you plan to use, issues around the development or operating environment, or constraints. The project could be affected if these assumptions are incorrect, are not shared, or change. Also identify any dependencies the project has on external factors, such as software components that you intend to reuse from another project, unless they are already documented elsewhere (for example, in the vision and scope document or the project plan).&gt;</w:t>
+      </w:r>
+    </w:p>
+    <w:p>
+      <w:pPr>
+        <w:pStyle w:val="Heading1"/>
+      </w:pPr>
+      <w:bookmarkStart w:id="38" w:name="_Toc439994687"/>
+      <w:bookmarkStart w:id="39" w:name="_Toc26969069"/>
+      <w:bookmarkStart w:id="40" w:name="_Toc439994682"/>
+      <w:r>
+        <w:t>System Features</w:t>
+      </w:r>
+      <w:bookmarkEnd w:id="38"/>
+      <w:bookmarkEnd w:id="39"/>
+    </w:p>
+    <w:p>
+      <w:pPr>
+        <w:pStyle w:val="template"/>
+      </w:pPr>
+      <w:r>
         <w:t>&lt;This template illustrates organizing the functional requirements for the product by system features, the major services provided by the product. You may prefer to organize this section by use case, mode of operation, user class, object class, functional hierarchy, or combinations of these, whatever makes the most logical sense for your product.&gt;</w:t>
       </w:r>
     </w:p>
@@ -2681,13 +3003,13 @@
       <w:pPr>
         <w:pStyle w:val="Heading2"/>
       </w:pPr>
-      <w:bookmarkStart w:id="39" w:name="_Toc439994688"/>
-      <w:bookmarkStart w:id="40" w:name="_Toc26969070"/>
+      <w:bookmarkStart w:id="41" w:name="_Toc439994688"/>
+      <w:bookmarkStart w:id="42" w:name="_Toc26969070"/>
       <w:r>
         <w:t>System Feature 1</w:t>
       </w:r>
-      <w:bookmarkEnd w:id="39"/>
-      <w:bookmarkEnd w:id="40"/>
+      <w:bookmarkEnd w:id="41"/>
+      <w:bookmarkEnd w:id="42"/>
     </w:p>
     <w:p>
       <w:pPr>
@@ -2723,6 +3045,7 @@
         <w:pStyle w:val="level4"/>
       </w:pPr>
       <w:r>
+        <w:lastRenderedPageBreak/>
         <w:t>3.1.2</w:t>
       </w:r>
       <w:r>
@@ -2813,75 +3136,51 @@
       <w:pPr>
         <w:pStyle w:val="Heading2"/>
       </w:pPr>
-      <w:bookmarkStart w:id="41" w:name="_Toc439994689"/>
-      <w:bookmarkStart w:id="42" w:name="_Toc26969071"/>
+      <w:bookmarkStart w:id="43" w:name="_Toc439994689"/>
+      <w:bookmarkStart w:id="44" w:name="_Toc26969071"/>
       <w:r>
         <w:t>System Feature 2 (and so on)</w:t>
       </w:r>
-      <w:bookmarkEnd w:id="41"/>
-      <w:bookmarkEnd w:id="42"/>
+      <w:bookmarkEnd w:id="43"/>
+      <w:bookmarkEnd w:id="44"/>
     </w:p>
     <w:p>
       <w:pPr>
         <w:pStyle w:val="Heading1"/>
       </w:pPr>
-      <w:bookmarkStart w:id="43" w:name="_Toc26969072"/>
+      <w:bookmarkStart w:id="45" w:name="_Toc26969072"/>
       <w:r>
         <w:t>External Interface Requirements</w:t>
       </w:r>
-      <w:bookmarkEnd w:id="38"/>
-      <w:bookmarkEnd w:id="43"/>
+      <w:bookmarkEnd w:id="40"/>
+      <w:bookmarkEnd w:id="45"/>
     </w:p>
     <w:p>
       <w:pPr>
         <w:pStyle w:val="Heading2"/>
       </w:pPr>
-      <w:bookmarkStart w:id="44" w:name="_Toc26969073"/>
+      <w:bookmarkStart w:id="46" w:name="_Toc26969073"/>
       <w:r>
         <w:t>User Interfaces</w:t>
       </w:r>
-      <w:bookmarkEnd w:id="44"/>
+      <w:bookmarkEnd w:id="46"/>
     </w:p>
     <w:p>
       <w:pPr>
         <w:pStyle w:val="template"/>
       </w:pPr>
       <w:r>
-        <w:t xml:space="preserve">&lt;Describe the logical characteristics of each interface between the software product and the users. This may include sample screen images, any GUI standards or product family style guides that are to be followed, screen layout constraints, standard buttons and functions (e.g., help) that will appear on </w:t>
-      </w:r>
-      <w:r>
-        <w:lastRenderedPageBreak/>
-        <w:t>every screen, keyboard shortcuts, error message display standards, and so on. Define the software components for which a user interface is needed. Details of the user interface design should be documented in a separate user interface specification.&gt;</w:t>
+        <w:t>&lt;Describe the logical characteristics of each interface between the software product and the users. This may include sample screen images, any GUI standards or product family style guides that are to be followed, screen layout constraints, standard buttons and functions (e.g., help) that will appear on every screen, keyboard shortcuts, error message display standards, and so on. Define the software components for which a user interface is needed. Details of the user interface design should be documented in a separate user interface specification.&gt;</w:t>
       </w:r>
     </w:p>
     <w:p>
       <w:pPr>
         <w:pStyle w:val="Heading2"/>
       </w:pPr>
-      <w:bookmarkStart w:id="45" w:name="_Toc439994684"/>
-      <w:bookmarkStart w:id="46" w:name="_Toc26969074"/>
+      <w:bookmarkStart w:id="47" w:name="_Toc439994684"/>
+      <w:bookmarkStart w:id="48" w:name="_Toc26969074"/>
       <w:r>
         <w:t>Hardware Interfaces</w:t>
-      </w:r>
-      <w:bookmarkEnd w:id="45"/>
-      <w:bookmarkEnd w:id="46"/>
-    </w:p>
-    <w:p>
-      <w:pPr>
-        <w:pStyle w:val="template"/>
-      </w:pPr>
-      <w:r>
-        <w:t>&lt;Describe the logical and physical characteristics of each interface between the software product and the hardware components of the system. This may include the supported device types, the nature of the data and control interactions between the software and the hardware, and communication protocols to be used.&gt;</w:t>
-      </w:r>
-    </w:p>
-    <w:p>
-      <w:pPr>
-        <w:pStyle w:val="Heading2"/>
-      </w:pPr>
-      <w:bookmarkStart w:id="47" w:name="_Toc439994685"/>
-      <w:bookmarkStart w:id="48" w:name="_Toc26969075"/>
-      <w:r>
-        <w:t>Software Interfaces</w:t>
       </w:r>
       <w:bookmarkEnd w:id="47"/>
       <w:bookmarkEnd w:id="48"/>
@@ -2891,17 +3190,18 @@
         <w:pStyle w:val="template"/>
       </w:pPr>
       <w:r>
-        <w:t>&lt;Describe the connections between this product and other specific software components (name and version), including databases, operating systems, tools, libraries, and integrated commercial components. Identify the data items or messages coming into the system and going out and describe the purpose of each. Describe the services needed and the nature of communications. Refer to documents that describe detailed application programming interface protocols. Identify data that will be shared across software components. If the data sharing mechanism must be implemented in a specific way (for example, use of a global data area in a multitasking operating system), specify this as an implementation constraint.&gt;</w:t>
+        <w:t>&lt;Describe the logical and physical characteristics of each interface between the software product and the hardware components of the system. This may include the supported device types, the nature of the data and control interactions between the software and the hardware, and communication protocols to be used.&gt;</w:t>
       </w:r>
     </w:p>
     <w:p>
       <w:pPr>
         <w:pStyle w:val="Heading2"/>
       </w:pPr>
-      <w:bookmarkStart w:id="49" w:name="_Toc439994686"/>
-      <w:bookmarkStart w:id="50" w:name="_Toc26969076"/>
-      <w:r>
-        <w:t>Communications Interfaces</w:t>
+      <w:bookmarkStart w:id="49" w:name="_Toc439994685"/>
+      <w:bookmarkStart w:id="50" w:name="_Toc26969075"/>
+      <w:r>
+        <w:lastRenderedPageBreak/>
+        <w:t>Software Interfaces</w:t>
       </w:r>
       <w:bookmarkEnd w:id="49"/>
       <w:bookmarkEnd w:id="50"/>
@@ -2911,6 +3211,26 @@
         <w:pStyle w:val="template"/>
       </w:pPr>
       <w:r>
+        <w:t>&lt;Describe the connections between this product and other specific software components (name and version), including databases, operating systems, tools, libraries, and integrated commercial components. Identify the data items or messages coming into the system and going out and describe the purpose of each. Describe the services needed and the nature of communications. Refer to documents that describe detailed application programming interface protocols. Identify data that will be shared across software components. If the data sharing mechanism must be implemented in a specific way (for example, use of a global data area in a multitasking operating system), specify this as an implementation constraint.&gt;</w:t>
+      </w:r>
+    </w:p>
+    <w:p>
+      <w:pPr>
+        <w:pStyle w:val="Heading2"/>
+      </w:pPr>
+      <w:bookmarkStart w:id="51" w:name="_Toc439994686"/>
+      <w:bookmarkStart w:id="52" w:name="_Toc26969076"/>
+      <w:r>
+        <w:t>Communications Interfaces</w:t>
+      </w:r>
+      <w:bookmarkEnd w:id="51"/>
+      <w:bookmarkEnd w:id="52"/>
+    </w:p>
+    <w:p>
+      <w:pPr>
+        <w:pStyle w:val="template"/>
+      </w:pPr>
+      <w:r>
         <w:t>&lt;Describe the requirements associated with any communications functions required by this product, including e-mail, web browser, network server communications protocols, electronic forms, and so on. Define any pertinent message formatting. Identify any communication standards that will be used, such as FTP or HTTP. Specify any communication security or encryption issues, data transfer rates, and synchronization mechanisms.&gt;</w:t>
       </w:r>
     </w:p>
@@ -2918,40 +3238,20 @@
       <w:pPr>
         <w:pStyle w:val="Heading1"/>
       </w:pPr>
-      <w:bookmarkStart w:id="51" w:name="_Toc26969077"/>
-      <w:bookmarkStart w:id="52" w:name="_Toc439994690"/>
+      <w:bookmarkStart w:id="53" w:name="_Toc26969077"/>
+      <w:bookmarkStart w:id="54" w:name="_Toc439994690"/>
       <w:r>
         <w:t>Other Nonfunctional Requirements</w:t>
       </w:r>
-      <w:bookmarkEnd w:id="51"/>
+      <w:bookmarkEnd w:id="53"/>
     </w:p>
     <w:p>
       <w:pPr>
         <w:pStyle w:val="Heading2"/>
       </w:pPr>
-      <w:bookmarkStart w:id="53" w:name="_Toc26969078"/>
+      <w:bookmarkStart w:id="55" w:name="_Toc26969078"/>
       <w:r>
         <w:t>Performance Requirements</w:t>
-      </w:r>
-      <w:bookmarkEnd w:id="52"/>
-      <w:bookmarkEnd w:id="53"/>
-    </w:p>
-    <w:p>
-      <w:pPr>
-        <w:pStyle w:val="template"/>
-      </w:pPr>
-      <w:r>
-        <w:t>&lt;If there are performance requirements for the product under various circumstances, state them here and explain their rationale, to help the developers understand the intent and make suitable design choices. Specify the timing relationships for real time systems. Make such requirements as specific as possible. You may need to state performance requirements for individual functional requirements or features.&gt;</w:t>
-      </w:r>
-    </w:p>
-    <w:p>
-      <w:pPr>
-        <w:pStyle w:val="Heading2"/>
-      </w:pPr>
-      <w:bookmarkStart w:id="54" w:name="_Toc439994691"/>
-      <w:bookmarkStart w:id="55" w:name="_Toc26969079"/>
-      <w:r>
-        <w:t>Safety Requirements</w:t>
       </w:r>
       <w:bookmarkEnd w:id="54"/>
       <w:bookmarkEnd w:id="55"/>
@@ -2961,18 +3261,17 @@
         <w:pStyle w:val="template"/>
       </w:pPr>
       <w:r>
-        <w:t>&lt;Specify those requirements that are concerned with possible loss, damage, or harm that could result from the use of the product. Define any safeguards or actions that must be taken, as well as actions that must be prevented. Refer to any external policies or regulations that state safety issues that affect the product’s design or use. Define any safety certifications that must be satisfied.&gt;</w:t>
+        <w:t>&lt;If there are performance requirements for the product under various circumstances, state them here and explain their rationale, to help the developers understand the intent and make suitable design choices. Specify the timing relationships for real time systems. Make such requirements as specific as possible. You may need to state performance requirements for individual functional requirements or features.&gt;</w:t>
       </w:r>
     </w:p>
     <w:p>
       <w:pPr>
         <w:pStyle w:val="Heading2"/>
       </w:pPr>
-      <w:bookmarkStart w:id="56" w:name="_Toc439994692"/>
-      <w:bookmarkStart w:id="57" w:name="_Toc26969080"/>
-      <w:r>
-        <w:lastRenderedPageBreak/>
-        <w:t>Security Requirements</w:t>
+      <w:bookmarkStart w:id="56" w:name="_Toc439994691"/>
+      <w:bookmarkStart w:id="57" w:name="_Toc26969079"/>
+      <w:r>
+        <w:t>Safety Requirements</w:t>
       </w:r>
       <w:bookmarkEnd w:id="56"/>
       <w:bookmarkEnd w:id="57"/>
@@ -2982,17 +3281,17 @@
         <w:pStyle w:val="template"/>
       </w:pPr>
       <w:r>
-        <w:t>&lt;Specify any requirements regarding security or privacy issues surrounding use of the product or protection of the data used or created by the product. Define any user identity authentication requirements. Refer to any external policies or regulations containing security issues that affect the product. Define any security or privacy certifications that must be satisfied.&gt;</w:t>
+        <w:t>&lt;Specify those requirements that are concerned with possible loss, damage, or harm that could result from the use of the product. Define any safeguards or actions that must be taken, as well as actions that must be prevented. Refer to any external policies or regulations that state safety issues that affect the product’s design or use. Define any safety certifications that must be satisfied.&gt;</w:t>
       </w:r>
     </w:p>
     <w:p>
       <w:pPr>
         <w:pStyle w:val="Heading2"/>
       </w:pPr>
-      <w:bookmarkStart w:id="58" w:name="_Toc439994693"/>
-      <w:bookmarkStart w:id="59" w:name="_Toc26969081"/>
-      <w:r>
-        <w:t>Software Quality Attributes</w:t>
+      <w:bookmarkStart w:id="58" w:name="_Toc439994692"/>
+      <w:bookmarkStart w:id="59" w:name="_Toc26969080"/>
+      <w:r>
+        <w:t>Security Requirements</w:t>
       </w:r>
       <w:bookmarkEnd w:id="58"/>
       <w:bookmarkEnd w:id="59"/>
@@ -3002,17 +3301,17 @@
         <w:pStyle w:val="template"/>
       </w:pPr>
       <w:r>
-        <w:t>&lt;Specify any additional quality characteristics for the product that will be important to either the customers or the developers. Some to consider are: adaptability, availability, correctness, flexibility, interoperability, maintainability, portability, reliability, reusability, robustness, testability, and usability. Write these to be specific, quantitative, and verifiable when possible. At the least, clarify the relative preferences for various attributes, such as ease of use over ease of learning.&gt;</w:t>
-      </w:r>
-    </w:p>
-    <w:p>
-      <w:pPr>
-        <w:pStyle w:val="Heading1"/>
-      </w:pPr>
-      <w:bookmarkStart w:id="60" w:name="_Toc439994695"/>
-      <w:bookmarkStart w:id="61" w:name="_Toc26969082"/>
-      <w:r>
-        <w:t>Other Requirements</w:t>
+        <w:t>&lt;Specify any requirements regarding security or privacy issues surrounding use of the product or protection of the data used or created by the product. Define any user identity authentication requirements. Refer to any external policies or regulations containing security issues that affect the product. Define any security or privacy certifications that must be satisfied.&gt;</w:t>
+      </w:r>
+    </w:p>
+    <w:p>
+      <w:pPr>
+        <w:pStyle w:val="Heading2"/>
+      </w:pPr>
+      <w:bookmarkStart w:id="60" w:name="_Toc439994693"/>
+      <w:bookmarkStart w:id="61" w:name="_Toc26969081"/>
+      <w:r>
+        <w:t>Software Quality Attributes</w:t>
       </w:r>
       <w:bookmarkEnd w:id="60"/>
       <w:bookmarkEnd w:id="61"/>
@@ -3022,17 +3321,21 @@
         <w:pStyle w:val="template"/>
       </w:pPr>
       <w:r>
-        <w:t>&lt;Define any other requirements not covered elsewhere in the SRS. This might include database requirements, internationalization requirements, legal requirements, reuse objectives for the project, and so on. Add any new sections that are pertinent to the project.&gt;</w:t>
-      </w:r>
-    </w:p>
-    <w:p>
-      <w:pPr>
-        <w:pStyle w:val="TOCEntry"/>
-      </w:pPr>
-      <w:bookmarkStart w:id="62" w:name="_Toc439994696"/>
-      <w:bookmarkStart w:id="63" w:name="_Toc26969083"/>
-      <w:r>
-        <w:t>Appendix A: Glossary</w:t>
+        <w:t xml:space="preserve">&lt;Specify any additional quality characteristics for the product that will be important to either the customers or the developers. Some to consider are: adaptability, availability, correctness, flexibility, interoperability, maintainability, portability, reliability, reusability, robustness, testability, and usability. </w:t>
+      </w:r>
+      <w:r>
+        <w:lastRenderedPageBreak/>
+        <w:t>Write these to be specific, quantitative, and verifiable when possible. At the least, clarify the relative preferences for various attributes, such as ease of use over ease of learning.&gt;</w:t>
+      </w:r>
+    </w:p>
+    <w:p>
+      <w:pPr>
+        <w:pStyle w:val="Heading1"/>
+      </w:pPr>
+      <w:bookmarkStart w:id="62" w:name="_Toc439994695"/>
+      <w:bookmarkStart w:id="63" w:name="_Toc26969082"/>
+      <w:r>
+        <w:t>Other Requirements</w:t>
       </w:r>
       <w:bookmarkEnd w:id="62"/>
       <w:bookmarkEnd w:id="63"/>
@@ -3042,17 +3345,17 @@
         <w:pStyle w:val="template"/>
       </w:pPr>
       <w:r>
-        <w:t>&lt;Define all the terms necessary to properly interpret the SRS, including acronyms and abbreviations. You may wish to build a separate glossary that spans multiple projects or the entire organization, and just include terms specific to a single project in each SRS.&gt;</w:t>
+        <w:t>&lt;Define any other requirements not covered elsewhere in the SRS. This might include database requirements, internationalization requirements, legal requirements, reuse objectives for the project, and so on. Add any new sections that are pertinent to the project.&gt;</w:t>
       </w:r>
     </w:p>
     <w:p>
       <w:pPr>
         <w:pStyle w:val="TOCEntry"/>
       </w:pPr>
-      <w:bookmarkStart w:id="64" w:name="_Toc439994697"/>
-      <w:bookmarkStart w:id="65" w:name="_Toc26969084"/>
-      <w:r>
-        <w:t>Appendix B: Analysis Models</w:t>
+      <w:bookmarkStart w:id="64" w:name="_Toc439994696"/>
+      <w:bookmarkStart w:id="65" w:name="_Toc26969083"/>
+      <w:r>
+        <w:t>Appendix A: Glossary</w:t>
       </w:r>
       <w:bookmarkEnd w:id="64"/>
       <w:bookmarkEnd w:id="65"/>
@@ -3060,28 +3363,19 @@
     <w:p>
       <w:pPr>
         <w:pStyle w:val="template"/>
-        <w:rPr>
-          <w:i w:val="0"/>
-        </w:rPr>
-      </w:pPr>
-      <w:r>
-        <w:t>&lt;Optionally, include any pertinent analysis models, such as data flow diagrams, class diagrams, state-transition diagrams, or entity-relationship diagrams</w:t>
-      </w:r>
-      <w:r>
-        <w:rPr>
-          <w:i w:val="0"/>
-        </w:rPr>
-        <w:t>.&gt;</w:t>
+      </w:pPr>
+      <w:r>
+        <w:t>&lt;Define all the terms necessary to properly interpret the SRS, including acronyms and abbreviations. You may wish to build a separate glossary that spans multiple projects or the entire organization, and just include terms specific to a single project in each SRS.&gt;</w:t>
       </w:r>
     </w:p>
     <w:p>
       <w:pPr>
         <w:pStyle w:val="TOCEntry"/>
       </w:pPr>
-      <w:bookmarkStart w:id="66" w:name="_Toc439994698"/>
-      <w:bookmarkStart w:id="67" w:name="_Toc26969085"/>
-      <w:r>
-        <w:t>Appendix C: Issues List</w:t>
+      <w:bookmarkStart w:id="66" w:name="_Toc439994697"/>
+      <w:bookmarkStart w:id="67" w:name="_Toc26969084"/>
+      <w:r>
+        <w:t>Appendix B: Analysis Models</w:t>
       </w:r>
       <w:bookmarkEnd w:id="66"/>
       <w:bookmarkEnd w:id="67"/>
@@ -3089,13 +3383,42 @@
     <w:p>
       <w:pPr>
         <w:pStyle w:val="template"/>
+        <w:rPr>
+          <w:i w:val="0"/>
+        </w:rPr>
+      </w:pPr>
+      <w:r>
+        <w:t>&lt;Optionally, include any pertinent analysis models, such as data flow diagrams, class diagrams, state-transition diagrams, or entity-relationship diagrams</w:t>
+      </w:r>
+      <w:r>
+        <w:rPr>
+          <w:i w:val="0"/>
+        </w:rPr>
+        <w:t>.&gt;</w:t>
+      </w:r>
+    </w:p>
+    <w:p>
+      <w:pPr>
+        <w:pStyle w:val="TOCEntry"/>
+      </w:pPr>
+      <w:bookmarkStart w:id="68" w:name="_Toc439994698"/>
+      <w:bookmarkStart w:id="69" w:name="_Toc26969085"/>
+      <w:r>
+        <w:t>Appendix C: Issues List</w:t>
+      </w:r>
+      <w:bookmarkEnd w:id="68"/>
+      <w:bookmarkEnd w:id="69"/>
+    </w:p>
+    <w:p>
+      <w:pPr>
+        <w:pStyle w:val="template"/>
       </w:pPr>
       <w:r>
         <w:t>&lt; This is a dynamic list of the open requirements issues that remain to be resolved, including TBDs, pending decisions, information that is needed, conflicts awaiting resolution, and the like.&gt;</w:t>
       </w:r>
     </w:p>
     <w:sectPr>
-      <w:headerReference w:type="default" r:id="rId10"/>
+      <w:headerReference w:type="default" r:id="rId12"/>
       <w:pgSz w:w="12240" w:h="15840" w:code="1"/>
       <w:pgMar w:top="1440" w:right="1296" w:bottom="1440" w:left="1296" w:header="720" w:footer="720" w:gutter="0"/>
       <w:pgNumType w:start="1"/>
@@ -3221,7 +3544,7 @@
       <w:rPr>
         <w:noProof/>
       </w:rPr>
-      <w:t>ii</w:t>
+      <w:t>iii</w:t>
     </w:r>
     <w:r>
       <w:fldChar w:fldCharType="end"/>
@@ -3250,7 +3573,10 @@
       <w:t xml:space="preserve"> </w:t>
     </w:r>
     <w:r>
-      <w:t>Requirements Specification for &lt;Project&gt;</w:t>
+      <w:t xml:space="preserve">Requirements Specification for </w:t>
+    </w:r>
+    <w:r>
+      <w:t>Pomi</w:t>
     </w:r>
     <w:r>
       <w:tab/>
@@ -3361,6 +3687,232 @@
     </w:lvl>
   </w:abstractNum>
   <w:abstractNum w:abstractNumId="1">
+    <w:nsid w:val="0D42598B"/>
+    <w:multiLevelType w:val="hybridMultilevel"/>
+    <w:tmpl w:val="49EC61E4"/>
+    <w:lvl w:ilvl="0" w:tplc="B016E20A">
+      <w:start w:val="1"/>
+      <w:numFmt w:val="bullet"/>
+      <w:lvlText w:val="-"/>
+      <w:lvlJc w:val="left"/>
+      <w:pPr>
+        <w:ind w:left="1440" w:hanging="360"/>
+      </w:pPr>
+      <w:rPr>
+        <w:rFonts w:ascii="Roboto Light" w:eastAsia="Times New Roman" w:hAnsi="Roboto Light" w:cs="Times New Roman" w:hint="default"/>
+      </w:rPr>
+    </w:lvl>
+    <w:lvl w:ilvl="1" w:tplc="04090003" w:tentative="1">
+      <w:start w:val="1"/>
+      <w:numFmt w:val="bullet"/>
+      <w:lvlText w:val="o"/>
+      <w:lvlJc w:val="left"/>
+      <w:pPr>
+        <w:ind w:left="2160" w:hanging="360"/>
+      </w:pPr>
+      <w:rPr>
+        <w:rFonts w:ascii="Courier New" w:hAnsi="Courier New" w:cs="Courier New" w:hint="default"/>
+      </w:rPr>
+    </w:lvl>
+    <w:lvl w:ilvl="2" w:tplc="04090005" w:tentative="1">
+      <w:start w:val="1"/>
+      <w:numFmt w:val="bullet"/>
+      <w:lvlText w:val=""/>
+      <w:lvlJc w:val="left"/>
+      <w:pPr>
+        <w:ind w:left="2880" w:hanging="360"/>
+      </w:pPr>
+      <w:rPr>
+        <w:rFonts w:ascii="Wingdings" w:hAnsi="Wingdings" w:hint="default"/>
+      </w:rPr>
+    </w:lvl>
+    <w:lvl w:ilvl="3" w:tplc="04090001" w:tentative="1">
+      <w:start w:val="1"/>
+      <w:numFmt w:val="bullet"/>
+      <w:lvlText w:val=""/>
+      <w:lvlJc w:val="left"/>
+      <w:pPr>
+        <w:ind w:left="3600" w:hanging="360"/>
+      </w:pPr>
+      <w:rPr>
+        <w:rFonts w:ascii="Symbol" w:hAnsi="Symbol" w:hint="default"/>
+      </w:rPr>
+    </w:lvl>
+    <w:lvl w:ilvl="4" w:tplc="04090003" w:tentative="1">
+      <w:start w:val="1"/>
+      <w:numFmt w:val="bullet"/>
+      <w:lvlText w:val="o"/>
+      <w:lvlJc w:val="left"/>
+      <w:pPr>
+        <w:ind w:left="4320" w:hanging="360"/>
+      </w:pPr>
+      <w:rPr>
+        <w:rFonts w:ascii="Courier New" w:hAnsi="Courier New" w:cs="Courier New" w:hint="default"/>
+      </w:rPr>
+    </w:lvl>
+    <w:lvl w:ilvl="5" w:tplc="04090005" w:tentative="1">
+      <w:start w:val="1"/>
+      <w:numFmt w:val="bullet"/>
+      <w:lvlText w:val=""/>
+      <w:lvlJc w:val="left"/>
+      <w:pPr>
+        <w:ind w:left="5040" w:hanging="360"/>
+      </w:pPr>
+      <w:rPr>
+        <w:rFonts w:ascii="Wingdings" w:hAnsi="Wingdings" w:hint="default"/>
+      </w:rPr>
+    </w:lvl>
+    <w:lvl w:ilvl="6" w:tplc="04090001" w:tentative="1">
+      <w:start w:val="1"/>
+      <w:numFmt w:val="bullet"/>
+      <w:lvlText w:val=""/>
+      <w:lvlJc w:val="left"/>
+      <w:pPr>
+        <w:ind w:left="5760" w:hanging="360"/>
+      </w:pPr>
+      <w:rPr>
+        <w:rFonts w:ascii="Symbol" w:hAnsi="Symbol" w:hint="default"/>
+      </w:rPr>
+    </w:lvl>
+    <w:lvl w:ilvl="7" w:tplc="04090003" w:tentative="1">
+      <w:start w:val="1"/>
+      <w:numFmt w:val="bullet"/>
+      <w:lvlText w:val="o"/>
+      <w:lvlJc w:val="left"/>
+      <w:pPr>
+        <w:ind w:left="6480" w:hanging="360"/>
+      </w:pPr>
+      <w:rPr>
+        <w:rFonts w:ascii="Courier New" w:hAnsi="Courier New" w:cs="Courier New" w:hint="default"/>
+      </w:rPr>
+    </w:lvl>
+    <w:lvl w:ilvl="8" w:tplc="04090005" w:tentative="1">
+      <w:start w:val="1"/>
+      <w:numFmt w:val="bullet"/>
+      <w:lvlText w:val=""/>
+      <w:lvlJc w:val="left"/>
+      <w:pPr>
+        <w:ind w:left="7200" w:hanging="360"/>
+      </w:pPr>
+      <w:rPr>
+        <w:rFonts w:ascii="Wingdings" w:hAnsi="Wingdings" w:hint="default"/>
+      </w:rPr>
+    </w:lvl>
+  </w:abstractNum>
+  <w:abstractNum w:abstractNumId="2">
+    <w:nsid w:val="274E1565"/>
+    <w:multiLevelType w:val="hybridMultilevel"/>
+    <w:tmpl w:val="20BE9434"/>
+    <w:lvl w:ilvl="0" w:tplc="04090001">
+      <w:start w:val="1"/>
+      <w:numFmt w:val="bullet"/>
+      <w:lvlText w:val=""/>
+      <w:lvlJc w:val="left"/>
+      <w:pPr>
+        <w:ind w:left="720" w:hanging="360"/>
+      </w:pPr>
+      <w:rPr>
+        <w:rFonts w:ascii="Symbol" w:eastAsia="Times New Roman" w:hAnsi="Symbol" w:cs="Times New Roman" w:hint="default"/>
+      </w:rPr>
+    </w:lvl>
+    <w:lvl w:ilvl="1" w:tplc="04090003" w:tentative="1">
+      <w:start w:val="1"/>
+      <w:numFmt w:val="bullet"/>
+      <w:lvlText w:val="o"/>
+      <w:lvlJc w:val="left"/>
+      <w:pPr>
+        <w:ind w:left="1440" w:hanging="360"/>
+      </w:pPr>
+      <w:rPr>
+        <w:rFonts w:ascii="Courier New" w:hAnsi="Courier New" w:cs="Courier New" w:hint="default"/>
+      </w:rPr>
+    </w:lvl>
+    <w:lvl w:ilvl="2" w:tplc="04090005" w:tentative="1">
+      <w:start w:val="1"/>
+      <w:numFmt w:val="bullet"/>
+      <w:lvlText w:val=""/>
+      <w:lvlJc w:val="left"/>
+      <w:pPr>
+        <w:ind w:left="2160" w:hanging="360"/>
+      </w:pPr>
+      <w:rPr>
+        <w:rFonts w:ascii="Wingdings" w:hAnsi="Wingdings" w:hint="default"/>
+      </w:rPr>
+    </w:lvl>
+    <w:lvl w:ilvl="3" w:tplc="04090001" w:tentative="1">
+      <w:start w:val="1"/>
+      <w:numFmt w:val="bullet"/>
+      <w:lvlText w:val=""/>
+      <w:lvlJc w:val="left"/>
+      <w:pPr>
+        <w:ind w:left="2880" w:hanging="360"/>
+      </w:pPr>
+      <w:rPr>
+        <w:rFonts w:ascii="Symbol" w:hAnsi="Symbol" w:hint="default"/>
+      </w:rPr>
+    </w:lvl>
+    <w:lvl w:ilvl="4" w:tplc="04090003" w:tentative="1">
+      <w:start w:val="1"/>
+      <w:numFmt w:val="bullet"/>
+      <w:lvlText w:val="o"/>
+      <w:lvlJc w:val="left"/>
+      <w:pPr>
+        <w:ind w:left="3600" w:hanging="360"/>
+      </w:pPr>
+      <w:rPr>
+        <w:rFonts w:ascii="Courier New" w:hAnsi="Courier New" w:cs="Courier New" w:hint="default"/>
+      </w:rPr>
+    </w:lvl>
+    <w:lvl w:ilvl="5" w:tplc="04090005" w:tentative="1">
+      <w:start w:val="1"/>
+      <w:numFmt w:val="bullet"/>
+      <w:lvlText w:val=""/>
+      <w:lvlJc w:val="left"/>
+      <w:pPr>
+        <w:ind w:left="4320" w:hanging="360"/>
+      </w:pPr>
+      <w:rPr>
+        <w:rFonts w:ascii="Wingdings" w:hAnsi="Wingdings" w:hint="default"/>
+      </w:rPr>
+    </w:lvl>
+    <w:lvl w:ilvl="6" w:tplc="04090001" w:tentative="1">
+      <w:start w:val="1"/>
+      <w:numFmt w:val="bullet"/>
+      <w:lvlText w:val=""/>
+      <w:lvlJc w:val="left"/>
+      <w:pPr>
+        <w:ind w:left="5040" w:hanging="360"/>
+      </w:pPr>
+      <w:rPr>
+        <w:rFonts w:ascii="Symbol" w:hAnsi="Symbol" w:hint="default"/>
+      </w:rPr>
+    </w:lvl>
+    <w:lvl w:ilvl="7" w:tplc="04090003" w:tentative="1">
+      <w:start w:val="1"/>
+      <w:numFmt w:val="bullet"/>
+      <w:lvlText w:val="o"/>
+      <w:lvlJc w:val="left"/>
+      <w:pPr>
+        <w:ind w:left="5760" w:hanging="360"/>
+      </w:pPr>
+      <w:rPr>
+        <w:rFonts w:ascii="Courier New" w:hAnsi="Courier New" w:cs="Courier New" w:hint="default"/>
+      </w:rPr>
+    </w:lvl>
+    <w:lvl w:ilvl="8" w:tplc="04090005" w:tentative="1">
+      <w:start w:val="1"/>
+      <w:numFmt w:val="bullet"/>
+      <w:lvlText w:val=""/>
+      <w:lvlJc w:val="left"/>
+      <w:pPr>
+        <w:ind w:left="6480" w:hanging="360"/>
+      </w:pPr>
+      <w:rPr>
+        <w:rFonts w:ascii="Wingdings" w:hAnsi="Wingdings" w:hint="default"/>
+      </w:rPr>
+    </w:lvl>
+  </w:abstractNum>
+  <w:abstractNum w:abstractNumId="3">
     <w:nsid w:val="37F20835"/>
     <w:multiLevelType w:val="hybridMultilevel"/>
     <w:tmpl w:val="1A908EFC"/>
@@ -3446,7 +3998,7 @@
       </w:pPr>
     </w:lvl>
   </w:abstractNum>
-  <w:abstractNum w:abstractNumId="2">
+  <w:abstractNum w:abstractNumId="4">
     <w:nsid w:val="38303EAC"/>
     <w:multiLevelType w:val="hybridMultilevel"/>
     <w:tmpl w:val="C346EBD8"/>
@@ -3532,7 +4084,96 @@
       </w:pPr>
     </w:lvl>
   </w:abstractNum>
-  <w:abstractNum w:abstractNumId="3">
+  <w:abstractNum w:abstractNumId="5">
+    <w:nsid w:val="40A00179"/>
+    <w:multiLevelType w:val="hybridMultilevel"/>
+    <w:tmpl w:val="DF962F8E"/>
+    <w:lvl w:ilvl="0" w:tplc="0409000F">
+      <w:start w:val="1"/>
+      <w:numFmt w:val="decimal"/>
+      <w:lvlText w:val="%1."/>
+      <w:lvlJc w:val="left"/>
+      <w:pPr>
+        <w:ind w:left="720" w:hanging="360"/>
+      </w:pPr>
+      <w:rPr>
+        <w:rFonts w:hint="default"/>
+      </w:rPr>
+    </w:lvl>
+    <w:lvl w:ilvl="1" w:tplc="04090019">
+      <w:start w:val="1"/>
+      <w:numFmt w:val="lowerLetter"/>
+      <w:lvlText w:val="%2."/>
+      <w:lvlJc w:val="left"/>
+      <w:pPr>
+        <w:ind w:left="1440" w:hanging="360"/>
+      </w:pPr>
+    </w:lvl>
+    <w:lvl w:ilvl="2" w:tplc="0409001B" w:tentative="1">
+      <w:start w:val="1"/>
+      <w:numFmt w:val="lowerRoman"/>
+      <w:lvlText w:val="%3."/>
+      <w:lvlJc w:val="right"/>
+      <w:pPr>
+        <w:ind w:left="2160" w:hanging="180"/>
+      </w:pPr>
+    </w:lvl>
+    <w:lvl w:ilvl="3" w:tplc="0409000F" w:tentative="1">
+      <w:start w:val="1"/>
+      <w:numFmt w:val="decimal"/>
+      <w:lvlText w:val="%4."/>
+      <w:lvlJc w:val="left"/>
+      <w:pPr>
+        <w:ind w:left="2880" w:hanging="360"/>
+      </w:pPr>
+    </w:lvl>
+    <w:lvl w:ilvl="4" w:tplc="04090019" w:tentative="1">
+      <w:start w:val="1"/>
+      <w:numFmt w:val="lowerLetter"/>
+      <w:lvlText w:val="%5."/>
+      <w:lvlJc w:val="left"/>
+      <w:pPr>
+        <w:ind w:left="3600" w:hanging="360"/>
+      </w:pPr>
+    </w:lvl>
+    <w:lvl w:ilvl="5" w:tplc="0409001B" w:tentative="1">
+      <w:start w:val="1"/>
+      <w:numFmt w:val="lowerRoman"/>
+      <w:lvlText w:val="%6."/>
+      <w:lvlJc w:val="right"/>
+      <w:pPr>
+        <w:ind w:left="4320" w:hanging="180"/>
+      </w:pPr>
+    </w:lvl>
+    <w:lvl w:ilvl="6" w:tplc="0409000F" w:tentative="1">
+      <w:start w:val="1"/>
+      <w:numFmt w:val="decimal"/>
+      <w:lvlText w:val="%7."/>
+      <w:lvlJc w:val="left"/>
+      <w:pPr>
+        <w:ind w:left="5040" w:hanging="360"/>
+      </w:pPr>
+    </w:lvl>
+    <w:lvl w:ilvl="7" w:tplc="04090019" w:tentative="1">
+      <w:start w:val="1"/>
+      <w:numFmt w:val="lowerLetter"/>
+      <w:lvlText w:val="%8."/>
+      <w:lvlJc w:val="left"/>
+      <w:pPr>
+        <w:ind w:left="5760" w:hanging="360"/>
+      </w:pPr>
+    </w:lvl>
+    <w:lvl w:ilvl="8" w:tplc="0409001B" w:tentative="1">
+      <w:start w:val="1"/>
+      <w:numFmt w:val="lowerRoman"/>
+      <w:lvlText w:val="%9."/>
+      <w:lvlJc w:val="right"/>
+      <w:pPr>
+        <w:ind w:left="6480" w:hanging="180"/>
+      </w:pPr>
+    </w:lvl>
+  </w:abstractNum>
+  <w:abstractNum w:abstractNumId="6">
     <w:nsid w:val="57CC687D"/>
     <w:multiLevelType w:val="hybridMultilevel"/>
     <w:tmpl w:val="8B3AB144"/>
@@ -3618,7 +4259,7 @@
       </w:pPr>
     </w:lvl>
   </w:abstractNum>
-  <w:abstractNum w:abstractNumId="4">
+  <w:abstractNum w:abstractNumId="7">
     <w:nsid w:val="59E8541F"/>
     <w:multiLevelType w:val="hybridMultilevel"/>
     <w:tmpl w:val="C346EBD8"/>
@@ -3704,7 +4345,234 @@
       </w:pPr>
     </w:lvl>
   </w:abstractNum>
-  <w:abstractNum w:abstractNumId="5">
+  <w:abstractNum w:abstractNumId="8">
+    <w:nsid w:val="5AE41B78"/>
+    <w:multiLevelType w:val="hybridMultilevel"/>
+    <w:tmpl w:val="1034F8D2"/>
+    <w:lvl w:ilvl="0" w:tplc="ACBAF1C4">
+      <w:start w:val="1"/>
+      <w:numFmt w:val="bullet"/>
+      <w:pStyle w:val="ListParagraph"/>
+      <w:lvlText w:val=""/>
+      <w:lvlJc w:val="left"/>
+      <w:pPr>
+        <w:ind w:left="1440" w:hanging="360"/>
+      </w:pPr>
+      <w:rPr>
+        <w:rFonts w:ascii="Symbol" w:hAnsi="Symbol" w:hint="default"/>
+      </w:rPr>
+    </w:lvl>
+    <w:lvl w:ilvl="1" w:tplc="04090003" w:tentative="1">
+      <w:start w:val="1"/>
+      <w:numFmt w:val="bullet"/>
+      <w:lvlText w:val="o"/>
+      <w:lvlJc w:val="left"/>
+      <w:pPr>
+        <w:ind w:left="1440" w:hanging="360"/>
+      </w:pPr>
+      <w:rPr>
+        <w:rFonts w:ascii="Courier New" w:hAnsi="Courier New" w:cs="Courier New" w:hint="default"/>
+      </w:rPr>
+    </w:lvl>
+    <w:lvl w:ilvl="2" w:tplc="04090005" w:tentative="1">
+      <w:start w:val="1"/>
+      <w:numFmt w:val="bullet"/>
+      <w:lvlText w:val=""/>
+      <w:lvlJc w:val="left"/>
+      <w:pPr>
+        <w:ind w:left="2160" w:hanging="360"/>
+      </w:pPr>
+      <w:rPr>
+        <w:rFonts w:ascii="Wingdings" w:hAnsi="Wingdings" w:hint="default"/>
+      </w:rPr>
+    </w:lvl>
+    <w:lvl w:ilvl="3" w:tplc="04090001" w:tentative="1">
+      <w:start w:val="1"/>
+      <w:numFmt w:val="bullet"/>
+      <w:lvlText w:val=""/>
+      <w:lvlJc w:val="left"/>
+      <w:pPr>
+        <w:ind w:left="2880" w:hanging="360"/>
+      </w:pPr>
+      <w:rPr>
+        <w:rFonts w:ascii="Symbol" w:hAnsi="Symbol" w:hint="default"/>
+      </w:rPr>
+    </w:lvl>
+    <w:lvl w:ilvl="4" w:tplc="04090003" w:tentative="1">
+      <w:start w:val="1"/>
+      <w:numFmt w:val="bullet"/>
+      <w:lvlText w:val="o"/>
+      <w:lvlJc w:val="left"/>
+      <w:pPr>
+        <w:ind w:left="3600" w:hanging="360"/>
+      </w:pPr>
+      <w:rPr>
+        <w:rFonts w:ascii="Courier New" w:hAnsi="Courier New" w:cs="Courier New" w:hint="default"/>
+      </w:rPr>
+    </w:lvl>
+    <w:lvl w:ilvl="5" w:tplc="04090005" w:tentative="1">
+      <w:start w:val="1"/>
+      <w:numFmt w:val="bullet"/>
+      <w:lvlText w:val=""/>
+      <w:lvlJc w:val="left"/>
+      <w:pPr>
+        <w:ind w:left="4320" w:hanging="360"/>
+      </w:pPr>
+      <w:rPr>
+        <w:rFonts w:ascii="Wingdings" w:hAnsi="Wingdings" w:hint="default"/>
+      </w:rPr>
+    </w:lvl>
+    <w:lvl w:ilvl="6" w:tplc="04090001" w:tentative="1">
+      <w:start w:val="1"/>
+      <w:numFmt w:val="bullet"/>
+      <w:lvlText w:val=""/>
+      <w:lvlJc w:val="left"/>
+      <w:pPr>
+        <w:ind w:left="5040" w:hanging="360"/>
+      </w:pPr>
+      <w:rPr>
+        <w:rFonts w:ascii="Symbol" w:hAnsi="Symbol" w:hint="default"/>
+      </w:rPr>
+    </w:lvl>
+    <w:lvl w:ilvl="7" w:tplc="04090003" w:tentative="1">
+      <w:start w:val="1"/>
+      <w:numFmt w:val="bullet"/>
+      <w:lvlText w:val="o"/>
+      <w:lvlJc w:val="left"/>
+      <w:pPr>
+        <w:ind w:left="5760" w:hanging="360"/>
+      </w:pPr>
+      <w:rPr>
+        <w:rFonts w:ascii="Courier New" w:hAnsi="Courier New" w:cs="Courier New" w:hint="default"/>
+      </w:rPr>
+    </w:lvl>
+    <w:lvl w:ilvl="8" w:tplc="04090005" w:tentative="1">
+      <w:start w:val="1"/>
+      <w:numFmt w:val="bullet"/>
+      <w:lvlText w:val=""/>
+      <w:lvlJc w:val="left"/>
+      <w:pPr>
+        <w:ind w:left="6480" w:hanging="360"/>
+      </w:pPr>
+      <w:rPr>
+        <w:rFonts w:ascii="Wingdings" w:hAnsi="Wingdings" w:hint="default"/>
+      </w:rPr>
+    </w:lvl>
+  </w:abstractNum>
+  <w:abstractNum w:abstractNumId="9">
+    <w:nsid w:val="5C5D3089"/>
+    <w:multiLevelType w:val="hybridMultilevel"/>
+    <w:tmpl w:val="2F94D04E"/>
+    <w:lvl w:ilvl="0" w:tplc="8EFCE70A">
+      <w:start w:val="1"/>
+      <w:numFmt w:val="bullet"/>
+      <w:lvlText w:val=""/>
+      <w:lvlJc w:val="left"/>
+      <w:pPr>
+        <w:ind w:left="1080" w:hanging="360"/>
+      </w:pPr>
+      <w:rPr>
+        <w:rFonts w:ascii="Symbol" w:eastAsia="Times New Roman" w:hAnsi="Symbol" w:cs="Times New Roman" w:hint="default"/>
+      </w:rPr>
+    </w:lvl>
+    <w:lvl w:ilvl="1" w:tplc="04090003" w:tentative="1">
+      <w:start w:val="1"/>
+      <w:numFmt w:val="bullet"/>
+      <w:lvlText w:val="o"/>
+      <w:lvlJc w:val="left"/>
+      <w:pPr>
+        <w:ind w:left="1800" w:hanging="360"/>
+      </w:pPr>
+      <w:rPr>
+        <w:rFonts w:ascii="Courier New" w:hAnsi="Courier New" w:cs="Courier New" w:hint="default"/>
+      </w:rPr>
+    </w:lvl>
+    <w:lvl w:ilvl="2" w:tplc="04090005" w:tentative="1">
+      <w:start w:val="1"/>
+      <w:numFmt w:val="bullet"/>
+      <w:lvlText w:val=""/>
+      <w:lvlJc w:val="left"/>
+      <w:pPr>
+        <w:ind w:left="2520" w:hanging="360"/>
+      </w:pPr>
+      <w:rPr>
+        <w:rFonts w:ascii="Wingdings" w:hAnsi="Wingdings" w:hint="default"/>
+      </w:rPr>
+    </w:lvl>
+    <w:lvl w:ilvl="3" w:tplc="04090001" w:tentative="1">
+      <w:start w:val="1"/>
+      <w:numFmt w:val="bullet"/>
+      <w:lvlText w:val=""/>
+      <w:lvlJc w:val="left"/>
+      <w:pPr>
+        <w:ind w:left="3240" w:hanging="360"/>
+      </w:pPr>
+      <w:rPr>
+        <w:rFonts w:ascii="Symbol" w:hAnsi="Symbol" w:hint="default"/>
+      </w:rPr>
+    </w:lvl>
+    <w:lvl w:ilvl="4" w:tplc="04090003" w:tentative="1">
+      <w:start w:val="1"/>
+      <w:numFmt w:val="bullet"/>
+      <w:lvlText w:val="o"/>
+      <w:lvlJc w:val="left"/>
+      <w:pPr>
+        <w:ind w:left="3960" w:hanging="360"/>
+      </w:pPr>
+      <w:rPr>
+        <w:rFonts w:ascii="Courier New" w:hAnsi="Courier New" w:cs="Courier New" w:hint="default"/>
+      </w:rPr>
+    </w:lvl>
+    <w:lvl w:ilvl="5" w:tplc="04090005" w:tentative="1">
+      <w:start w:val="1"/>
+      <w:numFmt w:val="bullet"/>
+      <w:lvlText w:val=""/>
+      <w:lvlJc w:val="left"/>
+      <w:pPr>
+        <w:ind w:left="4680" w:hanging="360"/>
+      </w:pPr>
+      <w:rPr>
+        <w:rFonts w:ascii="Wingdings" w:hAnsi="Wingdings" w:hint="default"/>
+      </w:rPr>
+    </w:lvl>
+    <w:lvl w:ilvl="6" w:tplc="04090001" w:tentative="1">
+      <w:start w:val="1"/>
+      <w:numFmt w:val="bullet"/>
+      <w:lvlText w:val=""/>
+      <w:lvlJc w:val="left"/>
+      <w:pPr>
+        <w:ind w:left="5400" w:hanging="360"/>
+      </w:pPr>
+      <w:rPr>
+        <w:rFonts w:ascii="Symbol" w:hAnsi="Symbol" w:hint="default"/>
+      </w:rPr>
+    </w:lvl>
+    <w:lvl w:ilvl="7" w:tplc="04090003" w:tentative="1">
+      <w:start w:val="1"/>
+      <w:numFmt w:val="bullet"/>
+      <w:lvlText w:val="o"/>
+      <w:lvlJc w:val="left"/>
+      <w:pPr>
+        <w:ind w:left="6120" w:hanging="360"/>
+      </w:pPr>
+      <w:rPr>
+        <w:rFonts w:ascii="Courier New" w:hAnsi="Courier New" w:cs="Courier New" w:hint="default"/>
+      </w:rPr>
+    </w:lvl>
+    <w:lvl w:ilvl="8" w:tplc="04090005" w:tentative="1">
+      <w:start w:val="1"/>
+      <w:numFmt w:val="bullet"/>
+      <w:lvlText w:val=""/>
+      <w:lvlJc w:val="left"/>
+      <w:pPr>
+        <w:ind w:left="6840" w:hanging="360"/>
+      </w:pPr>
+      <w:rPr>
+        <w:rFonts w:ascii="Wingdings" w:hAnsi="Wingdings" w:hint="default"/>
+      </w:rPr>
+    </w:lvl>
+  </w:abstractNum>
+  <w:abstractNum w:abstractNumId="10">
     <w:nsid w:val="5F7606A4"/>
     <w:multiLevelType w:val="hybridMultilevel"/>
     <w:tmpl w:val="EA985CEC"/>
@@ -3788,25 +4656,156 @@
       <w:pPr>
         <w:ind w:left="6480" w:hanging="180"/>
       </w:pPr>
+    </w:lvl>
+  </w:abstractNum>
+  <w:abstractNum w:abstractNumId="11">
+    <w:nsid w:val="64542C04"/>
+    <w:multiLevelType w:val="hybridMultilevel"/>
+    <w:tmpl w:val="2DE4DA5C"/>
+    <w:lvl w:ilvl="0" w:tplc="B34AC856">
+      <w:start w:val="1"/>
+      <w:numFmt w:val="bullet"/>
+      <w:lvlText w:val="—"/>
+      <w:lvlJc w:val="left"/>
+      <w:pPr>
+        <w:ind w:left="720" w:hanging="360"/>
+      </w:pPr>
+      <w:rPr>
+        <w:rFonts w:ascii="Roboto Light" w:eastAsia="Times New Roman" w:hAnsi="Roboto Light" w:cs="Times New Roman" w:hint="default"/>
+      </w:rPr>
+    </w:lvl>
+    <w:lvl w:ilvl="1" w:tplc="04090003" w:tentative="1">
+      <w:start w:val="1"/>
+      <w:numFmt w:val="bullet"/>
+      <w:lvlText w:val="o"/>
+      <w:lvlJc w:val="left"/>
+      <w:pPr>
+        <w:ind w:left="1440" w:hanging="360"/>
+      </w:pPr>
+      <w:rPr>
+        <w:rFonts w:ascii="Courier New" w:hAnsi="Courier New" w:cs="Courier New" w:hint="default"/>
+      </w:rPr>
+    </w:lvl>
+    <w:lvl w:ilvl="2" w:tplc="04090005" w:tentative="1">
+      <w:start w:val="1"/>
+      <w:numFmt w:val="bullet"/>
+      <w:lvlText w:val=""/>
+      <w:lvlJc w:val="left"/>
+      <w:pPr>
+        <w:ind w:left="2160" w:hanging="360"/>
+      </w:pPr>
+      <w:rPr>
+        <w:rFonts w:ascii="Wingdings" w:hAnsi="Wingdings" w:hint="default"/>
+      </w:rPr>
+    </w:lvl>
+    <w:lvl w:ilvl="3" w:tplc="04090001" w:tentative="1">
+      <w:start w:val="1"/>
+      <w:numFmt w:val="bullet"/>
+      <w:lvlText w:val=""/>
+      <w:lvlJc w:val="left"/>
+      <w:pPr>
+        <w:ind w:left="2880" w:hanging="360"/>
+      </w:pPr>
+      <w:rPr>
+        <w:rFonts w:ascii="Symbol" w:hAnsi="Symbol" w:hint="default"/>
+      </w:rPr>
+    </w:lvl>
+    <w:lvl w:ilvl="4" w:tplc="04090003" w:tentative="1">
+      <w:start w:val="1"/>
+      <w:numFmt w:val="bullet"/>
+      <w:lvlText w:val="o"/>
+      <w:lvlJc w:val="left"/>
+      <w:pPr>
+        <w:ind w:left="3600" w:hanging="360"/>
+      </w:pPr>
+      <w:rPr>
+        <w:rFonts w:ascii="Courier New" w:hAnsi="Courier New" w:cs="Courier New" w:hint="default"/>
+      </w:rPr>
+    </w:lvl>
+    <w:lvl w:ilvl="5" w:tplc="04090005" w:tentative="1">
+      <w:start w:val="1"/>
+      <w:numFmt w:val="bullet"/>
+      <w:lvlText w:val=""/>
+      <w:lvlJc w:val="left"/>
+      <w:pPr>
+        <w:ind w:left="4320" w:hanging="360"/>
+      </w:pPr>
+      <w:rPr>
+        <w:rFonts w:ascii="Wingdings" w:hAnsi="Wingdings" w:hint="default"/>
+      </w:rPr>
+    </w:lvl>
+    <w:lvl w:ilvl="6" w:tplc="04090001" w:tentative="1">
+      <w:start w:val="1"/>
+      <w:numFmt w:val="bullet"/>
+      <w:lvlText w:val=""/>
+      <w:lvlJc w:val="left"/>
+      <w:pPr>
+        <w:ind w:left="5040" w:hanging="360"/>
+      </w:pPr>
+      <w:rPr>
+        <w:rFonts w:ascii="Symbol" w:hAnsi="Symbol" w:hint="default"/>
+      </w:rPr>
+    </w:lvl>
+    <w:lvl w:ilvl="7" w:tplc="04090003" w:tentative="1">
+      <w:start w:val="1"/>
+      <w:numFmt w:val="bullet"/>
+      <w:lvlText w:val="o"/>
+      <w:lvlJc w:val="left"/>
+      <w:pPr>
+        <w:ind w:left="5760" w:hanging="360"/>
+      </w:pPr>
+      <w:rPr>
+        <w:rFonts w:ascii="Courier New" w:hAnsi="Courier New" w:cs="Courier New" w:hint="default"/>
+      </w:rPr>
+    </w:lvl>
+    <w:lvl w:ilvl="8" w:tplc="04090005" w:tentative="1">
+      <w:start w:val="1"/>
+      <w:numFmt w:val="bullet"/>
+      <w:lvlText w:val=""/>
+      <w:lvlJc w:val="left"/>
+      <w:pPr>
+        <w:ind w:left="6480" w:hanging="360"/>
+      </w:pPr>
+      <w:rPr>
+        <w:rFonts w:ascii="Wingdings" w:hAnsi="Wingdings" w:hint="default"/>
+      </w:rPr>
     </w:lvl>
   </w:abstractNum>
   <w:num w:numId="1">
     <w:abstractNumId w:val="0"/>
   </w:num>
   <w:num w:numId="2">
+    <w:abstractNumId w:val="7"/>
+  </w:num>
+  <w:num w:numId="3">
     <w:abstractNumId w:val="4"/>
   </w:num>
-  <w:num w:numId="3">
+  <w:num w:numId="4">
+    <w:abstractNumId w:val="3"/>
+  </w:num>
+  <w:num w:numId="5">
+    <w:abstractNumId w:val="10"/>
+  </w:num>
+  <w:num w:numId="6">
+    <w:abstractNumId w:val="6"/>
+  </w:num>
+  <w:num w:numId="7">
+    <w:abstractNumId w:val="5"/>
+  </w:num>
+  <w:num w:numId="8">
     <w:abstractNumId w:val="2"/>
   </w:num>
-  <w:num w:numId="4">
+  <w:num w:numId="9">
+    <w:abstractNumId w:val="8"/>
+  </w:num>
+  <w:num w:numId="10">
+    <w:abstractNumId w:val="9"/>
+  </w:num>
+  <w:num w:numId="11">
     <w:abstractNumId w:val="1"/>
   </w:num>
-  <w:num w:numId="5">
-    <w:abstractNumId w:val="5"/>
-  </w:num>
-  <w:num w:numId="6">
-    <w:abstractNumId w:val="3"/>
+  <w:num w:numId="12">
+    <w:abstractNumId w:val="11"/>
   </w:num>
 </w:numbering>
 </file>
@@ -4209,9 +5208,9 @@
   <w:style w:type="paragraph" w:default="1" w:styleId="Normal">
     <w:name w:val="Normal"/>
     <w:qFormat/>
-    <w:rsid w:val="003D2C38"/>
+    <w:rsid w:val="00DC64C4"/>
     <w:pPr>
-      <w:spacing w:line="240" w:lineRule="exact"/>
+      <w:spacing w:before="240" w:after="240" w:line="240" w:lineRule="exact"/>
     </w:pPr>
     <w:rPr>
       <w:rFonts w:ascii="Roboto Light" w:hAnsi="Roboto Light"/>
@@ -4230,7 +5229,7 @@
       <w:numPr>
         <w:numId w:val="1"/>
       </w:numPr>
-      <w:spacing w:before="480" w:after="240" w:line="240" w:lineRule="atLeast"/>
+      <w:spacing w:before="480" w:line="240" w:lineRule="atLeast"/>
       <w:outlineLvl w:val="0"/>
     </w:pPr>
     <w:rPr>
@@ -4269,7 +5268,6 @@
         <w:ilvl w:val="2"/>
         <w:numId w:val="1"/>
       </w:numPr>
-      <w:spacing w:before="240" w:after="240"/>
       <w:outlineLvl w:val="2"/>
     </w:pPr>
     <w:rPr>
@@ -4287,7 +5285,7 @@
         <w:ilvl w:val="3"/>
         <w:numId w:val="1"/>
       </w:numPr>
-      <w:spacing w:before="240" w:after="60" w:line="220" w:lineRule="exact"/>
+      <w:spacing w:after="60" w:line="220" w:lineRule="exact"/>
       <w:jc w:val="both"/>
       <w:outlineLvl w:val="3"/>
     </w:pPr>
@@ -4308,7 +5306,7 @@
         <w:ilvl w:val="4"/>
         <w:numId w:val="1"/>
       </w:numPr>
-      <w:spacing w:before="240" w:after="60" w:line="220" w:lineRule="exact"/>
+      <w:spacing w:after="60" w:line="220" w:lineRule="exact"/>
       <w:jc w:val="both"/>
       <w:outlineLvl w:val="4"/>
     </w:pPr>
@@ -4327,7 +5325,7 @@
         <w:ilvl w:val="5"/>
         <w:numId w:val="1"/>
       </w:numPr>
-      <w:spacing w:before="240" w:after="60" w:line="220" w:lineRule="exact"/>
+      <w:spacing w:after="60" w:line="220" w:lineRule="exact"/>
       <w:jc w:val="both"/>
       <w:outlineLvl w:val="5"/>
     </w:pPr>
@@ -4347,7 +5345,7 @@
         <w:ilvl w:val="6"/>
         <w:numId w:val="1"/>
       </w:numPr>
-      <w:spacing w:before="240" w:after="60" w:line="220" w:lineRule="exact"/>
+      <w:spacing w:after="60" w:line="220" w:lineRule="exact"/>
       <w:jc w:val="both"/>
       <w:outlineLvl w:val="6"/>
     </w:pPr>
@@ -4366,7 +5364,7 @@
         <w:ilvl w:val="7"/>
         <w:numId w:val="1"/>
       </w:numPr>
-      <w:spacing w:before="240" w:after="60" w:line="220" w:lineRule="exact"/>
+      <w:spacing w:after="60" w:line="220" w:lineRule="exact"/>
       <w:jc w:val="both"/>
       <w:outlineLvl w:val="7"/>
     </w:pPr>
@@ -4386,7 +5384,7 @@
         <w:ilvl w:val="8"/>
         <w:numId w:val="1"/>
       </w:numPr>
-      <w:spacing w:before="240" w:after="60" w:line="220" w:lineRule="exact"/>
+      <w:spacing w:after="60" w:line="220" w:lineRule="exact"/>
       <w:jc w:val="both"/>
       <w:outlineLvl w:val="8"/>
     </w:pPr>
@@ -4534,7 +5532,7 @@
     <w:qFormat/>
     <w:rsid w:val="003D2C38"/>
     <w:pPr>
-      <w:spacing w:before="240" w:after="720" w:line="240" w:lineRule="auto"/>
+      <w:spacing w:after="720" w:line="240" w:lineRule="auto"/>
       <w:jc w:val="right"/>
     </w:pPr>
     <w:rPr>
@@ -4550,7 +5548,7 @@
     <w:pPr>
       <w:keepNext/>
       <w:keepLines/>
-      <w:spacing w:before="120" w:after="240" w:line="240" w:lineRule="atLeast"/>
+      <w:spacing w:before="120" w:line="240" w:lineRule="atLeast"/>
     </w:pPr>
     <w:rPr>
       <w:rFonts w:ascii="Roboto" w:hAnsi="Roboto"/>
@@ -4772,9 +5770,32 @@
     <w:qFormat/>
     <w:rsid w:val="000709DF"/>
     <w:pPr>
-      <w:ind w:left="720"/>
+      <w:numPr>
+        <w:numId w:val="9"/>
+      </w:numPr>
       <w:contextualSpacing/>
     </w:pPr>
+  </w:style>
+  <w:style w:type="paragraph" w:styleId="Caption">
+    <w:name w:val="caption"/>
+    <w:basedOn w:val="Normal"/>
+    <w:next w:val="Normal"/>
+    <w:uiPriority w:val="35"/>
+    <w:unhideWhenUsed/>
+    <w:qFormat/>
+    <w:rsid w:val="00DC64C4"/>
+    <w:pPr>
+      <w:spacing w:after="200" w:line="240" w:lineRule="auto"/>
+    </w:pPr>
+    <w:rPr>
+      <w:i/>
+      <w:iCs/>
+      <w:smallCaps/>
+      <w:color w:val="7F7F7F" w:themeColor="text1" w:themeTint="80"/>
+      <w:spacing w:val="8"/>
+      <w:sz w:val="20"/>
+      <w:szCs w:val="18"/>
+    </w:rPr>
   </w:style>
 </w:styles>
 </file>
@@ -5038,4 +6059,16 @@
     </a:ext>
   </a:extLst>
 </a:theme>
+</file>
+
+<file path=customXml/item1.xml><?xml version="1.0" encoding="utf-8"?>
+<b:Sources xmlns:b="http://schemas.openxmlformats.org/officeDocument/2006/bibliography" xmlns="http://schemas.openxmlformats.org/officeDocument/2006/bibliography" SelectedStyle="/GostTitle.XSL" StyleName="GOST - Title Sort"/>
+</file>
+
+<file path=customXml/itemProps1.xml><?xml version="1.0" encoding="utf-8"?>
+<ds:datastoreItem xmlns:ds="http://schemas.openxmlformats.org/officeDocument/2006/customXml" ds:itemID="{BC8D0AB7-AFDC-7444-8DB1-237F9385DAE4}">
+  <ds:schemaRefs>
+    <ds:schemaRef ds:uri="http://schemas.openxmlformats.org/officeDocument/2006/bibliography"/>
+  </ds:schemaRefs>
+</ds:datastoreItem>
 </file>
</xml_diff>

<commit_message>
added class diagram, user classes, operating environment, and design/implementation constraints
</commit_message>
<xml_diff>
--- a/srs/srs.docx
+++ b/srs/srs.docx
@@ -2404,9 +2404,6 @@
           <w:ilvl w:val="0"/>
           <w:numId w:val="6"/>
         </w:numPr>
-        <w:rPr>
-          <w:lang w:val="pl-PL"/>
-        </w:rPr>
       </w:pPr>
       <w:proofErr w:type="spellStart"/>
       <w:r>
@@ -2424,69 +2421,48 @@
         <w:rPr>
           <w:i/>
         </w:rPr>
-        <w:t>T</w:t>
-      </w:r>
-      <w:bookmarkStart w:id="19" w:name="_GoBack"/>
+        <w:t>Todoist</w:t>
+      </w:r>
+      <w:proofErr w:type="spellEnd"/>
+      <w:r>
+        <w:rPr>
+          <w:i/>
+        </w:rPr>
+        <w:t xml:space="preserve"> Developer API. </w:t>
+      </w:r>
+      <w:r>
+        <w:rPr>
+          <w:i/>
+        </w:rPr>
+        <w:t>Sync v8.</w:t>
+      </w:r>
+      <w:r>
+        <w:t xml:space="preserve"> https://developer.todoist.com/sync/v8/</w:t>
+      </w:r>
+    </w:p>
+    <w:p>
+      <w:pPr>
+        <w:pStyle w:val="Heading1"/>
+      </w:pPr>
+      <w:bookmarkStart w:id="19" w:name="_Toc439994673"/>
+      <w:bookmarkStart w:id="20" w:name="_Toc26969061"/>
+      <w:r>
+        <w:t>Overall Description</w:t>
+      </w:r>
       <w:bookmarkEnd w:id="19"/>
-      <w:r>
-        <w:rPr>
-          <w:i/>
-        </w:rPr>
-        <w:t>odoist</w:t>
-      </w:r>
-      <w:proofErr w:type="spellEnd"/>
-      <w:r>
-        <w:rPr>
-          <w:i/>
-        </w:rPr>
-        <w:t xml:space="preserve"> Developer API. </w:t>
-      </w:r>
-      <w:proofErr w:type="spellStart"/>
-      <w:r>
-        <w:rPr>
-          <w:i/>
-          <w:lang w:val="pl-PL"/>
-        </w:rPr>
-        <w:t>Sync</w:t>
-      </w:r>
-      <w:proofErr w:type="spellEnd"/>
-      <w:r>
-        <w:rPr>
-          <w:i/>
-          <w:lang w:val="pl-PL"/>
-        </w:rPr>
-        <w:t xml:space="preserve"> v8.</w:t>
-      </w:r>
-      <w:r>
-        <w:rPr>
-          <w:lang w:val="pl-PL"/>
-        </w:rPr>
-        <w:t xml:space="preserve"> https://developer.todoist.com/sync/v8/</w:t>
-      </w:r>
-    </w:p>
-    <w:p>
-      <w:pPr>
-        <w:pStyle w:val="Heading1"/>
-      </w:pPr>
-      <w:bookmarkStart w:id="20" w:name="_Toc439994673"/>
-      <w:bookmarkStart w:id="21" w:name="_Toc26969061"/>
-      <w:r>
-        <w:t>Overall Description</w:t>
-      </w:r>
       <w:bookmarkEnd w:id="20"/>
+    </w:p>
+    <w:p>
+      <w:pPr>
+        <w:pStyle w:val="Heading2"/>
+      </w:pPr>
+      <w:bookmarkStart w:id="21" w:name="_Toc439994674"/>
+      <w:bookmarkStart w:id="22" w:name="_Toc26969062"/>
+      <w:r>
+        <w:t>Product Perspective</w:t>
+      </w:r>
       <w:bookmarkEnd w:id="21"/>
-    </w:p>
-    <w:p>
-      <w:pPr>
-        <w:pStyle w:val="Heading2"/>
-      </w:pPr>
-      <w:bookmarkStart w:id="22" w:name="_Toc439994674"/>
-      <w:bookmarkStart w:id="23" w:name="_Toc26969062"/>
-      <w:r>
-        <w:t>Product Perspective</w:t>
-      </w:r>
       <w:bookmarkEnd w:id="22"/>
-      <w:bookmarkEnd w:id="23"/>
     </w:p>
     <w:p>
       <w:r>
@@ -2686,73 +2662,39 @@
           <w:szCs w:val="24"/>
         </w:rPr>
       </w:pPr>
+      <w:bookmarkStart w:id="23" w:name="_Ref49415961"/>
       <w:bookmarkStart w:id="24" w:name="_Ref49415955"/>
-      <w:bookmarkStart w:id="25" w:name="_Ref49415961"/>
       <w:r>
         <w:t xml:space="preserve">Figure </w:t>
       </w:r>
-      <w:r>
-        <w:fldChar w:fldCharType="begin"/>
-      </w:r>
-      <w:r>
-        <w:instrText xml:space="preserve"> SEQ Figure \* ARABIC </w:instrText>
-      </w:r>
-      <w:r>
-        <w:fldChar w:fldCharType="separate"/>
-      </w:r>
-      <w:r>
-        <w:rPr>
-          <w:noProof/>
-        </w:rPr>
-        <w:t>1</w:t>
-      </w:r>
-      <w:r>
-        <w:fldChar w:fldCharType="end"/>
+      <w:fldSimple w:instr=" SEQ Figure \* ARABIC ">
+        <w:r>
+          <w:rPr>
+            <w:noProof/>
+          </w:rPr>
+          <w:t>1</w:t>
+        </w:r>
+      </w:fldSimple>
+      <w:bookmarkEnd w:id="23"/>
+      <w:r>
+        <w:t>. Application Architecture</w:t>
+      </w:r>
+      <w:bookmarkEnd w:id="24"/>
+    </w:p>
+    <w:p>
+      <w:pPr>
+        <w:pStyle w:val="Heading2"/>
+      </w:pPr>
+      <w:bookmarkStart w:id="25" w:name="_Toc439994675"/>
+      <w:bookmarkStart w:id="26" w:name="_Toc26969063"/>
+      <w:r>
+        <w:t xml:space="preserve">Product </w:t>
       </w:r>
       <w:bookmarkEnd w:id="25"/>
       <w:r>
-        <w:t>. Application Architecture</w:t>
-      </w:r>
-      <w:bookmarkEnd w:id="24"/>
-    </w:p>
-    <w:p>
-      <w:pPr>
-        <w:pStyle w:val="Heading2"/>
-      </w:pPr>
-      <w:bookmarkStart w:id="26" w:name="_Toc439994675"/>
-      <w:bookmarkStart w:id="27" w:name="_Toc26969063"/>
-      <w:r>
-        <w:t xml:space="preserve">Product </w:t>
+        <w:t>Features</w:t>
       </w:r>
       <w:bookmarkEnd w:id="26"/>
-      <w:r>
-        <w:t>Features</w:t>
-      </w:r>
-      <w:bookmarkEnd w:id="27"/>
-    </w:p>
-    <w:p>
-      <w:pPr>
-        <w:pStyle w:val="template"/>
-      </w:pPr>
-      <w:r>
-        <w:t xml:space="preserve">&lt;Summarize the major features the product contains or the significant functions that it performs or lets the user perform. Details will be provided in Section 3, so only a high level </w:t>
-      </w:r>
-      <w:proofErr w:type="gramStart"/>
-      <w:r>
-        <w:t>summary  is</w:t>
-      </w:r>
-      <w:proofErr w:type="gramEnd"/>
-      <w:r>
-        <w:t xml:space="preserve"> needed here. Organize the functions to make them understandable to any reader of the SRS. A picture of the major groups of related requirements and how they relate, such as a </w:t>
-      </w:r>
-      <w:proofErr w:type="gramStart"/>
-      <w:r>
-        <w:t>top level</w:t>
-      </w:r>
-      <w:proofErr w:type="gramEnd"/>
-      <w:r>
-        <w:t xml:space="preserve"> data flow diagram or a class diagram, is often effective.&gt;</w:t>
-      </w:r>
     </w:p>
     <w:p>
       <w:r>
@@ -2808,6 +2750,19 @@
         <w:pStyle w:val="ListParagraph"/>
         <w:numPr>
           <w:ilvl w:val="0"/>
+          <w:numId w:val="0"/>
+        </w:numPr>
+        <w:ind w:left="720"/>
+      </w:pPr>
+      <w:r>
+        <w:t>Trigger desktop notification when timer runs out</w:t>
+      </w:r>
+    </w:p>
+    <w:p>
+      <w:pPr>
+        <w:pStyle w:val="ListParagraph"/>
+        <w:numPr>
+          <w:ilvl w:val="0"/>
           <w:numId w:val="12"/>
         </w:numPr>
       </w:pPr>
@@ -2856,15 +2811,118 @@
     </w:p>
     <w:p>
       <w:pPr>
+        <w:keepNext/>
+        <w:spacing w:before="0" w:after="0" w:line="240" w:lineRule="auto"/>
+        <w:jc w:val="center"/>
+      </w:pPr>
+      <w:r>
+        <w:rPr>
+          <w:rFonts w:ascii="Times New Roman" w:hAnsi="Times New Roman"/>
+          <w:noProof/>
+          <w:szCs w:val="24"/>
+        </w:rPr>
+        <w:lastRenderedPageBreak/>
+        <w:drawing>
+          <wp:inline distT="0" distB="0" distL="0" distR="0" wp14:anchorId="39683D2D" wp14:editId="3CECD877">
+            <wp:extent cx="3436620" cy="3245485"/>
+            <wp:effectExtent l="0" t="0" r="0" b="5715"/>
+            <wp:docPr id="2" name="Picture 2" descr="omi-class-diagram-v1.png"/>
+            <wp:cNvGraphicFramePr>
+              <a:graphicFrameLocks xmlns:a="http://schemas.openxmlformats.org/drawingml/2006/main" noChangeAspect="1"/>
+            </wp:cNvGraphicFramePr>
+            <a:graphic xmlns:a="http://schemas.openxmlformats.org/drawingml/2006/main">
+              <a:graphicData uri="http://schemas.openxmlformats.org/drawingml/2006/picture">
+                <pic:pic xmlns:pic="http://schemas.openxmlformats.org/drawingml/2006/picture">
+                  <pic:nvPicPr>
+                    <pic:cNvPr id="0" name="Picture 1" descr="omi-class-diagram-v1.png"/>
+                    <pic:cNvPicPr>
+                      <a:picLocks noChangeAspect="1" noChangeArrowheads="1"/>
+                    </pic:cNvPicPr>
+                  </pic:nvPicPr>
+                  <pic:blipFill>
+                    <a:blip r:embed="rId12">
+                      <a:extLst>
+                        <a:ext uri="{28A0092B-C50C-407E-A947-70E740481C1C}">
+                          <a14:useLocalDpi xmlns:a14="http://schemas.microsoft.com/office/drawing/2010/main" val="0"/>
+                        </a:ext>
+                      </a:extLst>
+                    </a:blip>
+                    <a:srcRect/>
+                    <a:stretch>
+                      <a:fillRect/>
+                    </a:stretch>
+                  </pic:blipFill>
+                  <pic:spPr bwMode="auto">
+                    <a:xfrm>
+                      <a:off x="0" y="0"/>
+                      <a:ext cx="3436620" cy="3245485"/>
+                    </a:xfrm>
+                    <a:prstGeom prst="rect">
+                      <a:avLst/>
+                    </a:prstGeom>
+                    <a:noFill/>
+                    <a:ln>
+                      <a:noFill/>
+                    </a:ln>
+                  </pic:spPr>
+                </pic:pic>
+              </a:graphicData>
+            </a:graphic>
+          </wp:inline>
+        </w:drawing>
+      </w:r>
+    </w:p>
+    <w:p>
+      <w:pPr>
+        <w:pStyle w:val="Caption"/>
+        <w:jc w:val="center"/>
+        <w:rPr>
+          <w:rFonts w:ascii="Times New Roman" w:hAnsi="Times New Roman"/>
+          <w:szCs w:val="24"/>
+        </w:rPr>
+      </w:pPr>
+      <w:r>
+        <w:t xml:space="preserve">Figure </w:t>
+      </w:r>
+      <w:fldSimple w:instr=" SEQ Figure \* ARABIC ">
+        <w:r>
+          <w:rPr>
+            <w:noProof/>
+          </w:rPr>
+          <w:t>2</w:t>
+        </w:r>
+      </w:fldSimple>
+      <w:r>
+        <w:t>. Class Diagram</w:t>
+      </w:r>
+    </w:p>
+    <w:p>
+      <w:pPr>
+        <w:pStyle w:val="Heading2"/>
+      </w:pPr>
+      <w:bookmarkStart w:id="27" w:name="_Toc439994676"/>
+      <w:bookmarkStart w:id="28" w:name="_Toc26969064"/>
+      <w:r>
+        <w:t>User Classes and Characteristics</w:t>
+      </w:r>
+      <w:bookmarkEnd w:id="27"/>
+      <w:bookmarkEnd w:id="28"/>
+    </w:p>
+    <w:p>
+      <w:r>
+        <w:t>This product is only concerned with the end-user, who has the following requirements:</w:t>
+      </w:r>
+    </w:p>
+    <w:p>
+      <w:pPr>
         <w:pStyle w:val="ListParagraph"/>
         <w:numPr>
           <w:ilvl w:val="0"/>
-          <w:numId w:val="0"/>
+          <w:numId w:val="12"/>
         </w:numPr>
-        <w:ind w:left="720"/>
-      </w:pPr>
-      <w:r>
-        <w:t>[Class diagram goes here]</w:t>
+      </w:pPr>
+      <w:r>
+        <w:t>Configure a work session by setting a timer and optionally associating the sessions with a task</w:t>
       </w:r>
     </w:p>
     <w:p>
@@ -2872,124 +2930,475 @@
         <w:pStyle w:val="ListParagraph"/>
         <w:numPr>
           <w:ilvl w:val="0"/>
-          <w:numId w:val="0"/>
+          <w:numId w:val="12"/>
         </w:numPr>
-        <w:ind w:left="720"/>
-      </w:pPr>
+      </w:pPr>
+      <w:r>
+        <w:t>Receive a notification when the timer has run out</w:t>
+      </w:r>
+    </w:p>
+    <w:p>
+      <w:pPr>
+        <w:pStyle w:val="ListParagraph"/>
+        <w:numPr>
+          <w:ilvl w:val="0"/>
+          <w:numId w:val="12"/>
+        </w:numPr>
+      </w:pPr>
+      <w:r>
+        <w:t>View completed sessions and associated tasks</w:t>
+      </w:r>
     </w:p>
     <w:p>
       <w:pPr>
         <w:pStyle w:val="Heading2"/>
       </w:pPr>
-      <w:bookmarkStart w:id="28" w:name="_Toc439994676"/>
-      <w:bookmarkStart w:id="29" w:name="_Toc26969064"/>
-      <w:r>
-        <w:t>User Classes and Characteristics</w:t>
-      </w:r>
-      <w:bookmarkEnd w:id="28"/>
+      <w:bookmarkStart w:id="29" w:name="_Toc439994677"/>
+      <w:bookmarkStart w:id="30" w:name="_Toc26969065"/>
+      <w:r>
+        <w:t>Operating Environment</w:t>
+      </w:r>
       <w:bookmarkEnd w:id="29"/>
-    </w:p>
-    <w:p>
-      <w:pPr>
-        <w:pStyle w:val="template"/>
-      </w:pPr>
-      <w:r>
-        <w:t>&lt;Identify the various user classes that you anticipate will use this product. User classes may be differentiated based on frequency of use, subset of product functions used, technical expertise, security or privilege levels, educational level, or experience. Describe the pertinent characteristics of each user class. Certain requirements may pertain only to certain user classes. Distinguish the favored user classes from those who are less important to satisfy.&gt;</w:t>
-      </w:r>
-    </w:p>
+      <w:bookmarkEnd w:id="30"/>
+    </w:p>
+    <w:tbl>
+      <w:tblPr>
+        <w:tblStyle w:val="TableGrid"/>
+        <w:tblW w:w="0" w:type="auto"/>
+        <w:tblBorders>
+          <w:top w:val="none" w:sz="0" w:space="0" w:color="auto"/>
+          <w:left w:val="none" w:sz="0" w:space="0" w:color="auto"/>
+          <w:bottom w:val="none" w:sz="0" w:space="0" w:color="auto"/>
+          <w:right w:val="none" w:sz="0" w:space="0" w:color="auto"/>
+          <w:insideH w:val="none" w:sz="0" w:space="0" w:color="auto"/>
+          <w:insideV w:val="none" w:sz="0" w:space="0" w:color="auto"/>
+        </w:tblBorders>
+        <w:tblCellMar>
+          <w:left w:w="115" w:type="dxa"/>
+          <w:right w:w="115" w:type="dxa"/>
+        </w:tblCellMar>
+        <w:tblLook w:val="04A0" w:firstRow="1" w:lastRow="0" w:firstColumn="1" w:lastColumn="0" w:noHBand="0" w:noVBand="1"/>
+      </w:tblPr>
+      <w:tblGrid>
+        <w:gridCol w:w="988"/>
+        <w:gridCol w:w="8650"/>
+      </w:tblGrid>
+      <w:tr>
+        <w:trPr>
+          <w:trHeight w:val="20"/>
+        </w:trPr>
+        <w:tc>
+          <w:tcPr>
+            <w:tcW w:w="988" w:type="dxa"/>
+          </w:tcPr>
+          <w:p>
+            <w:pPr>
+              <w:pStyle w:val="Tabletext"/>
+            </w:pPr>
+            <w:r>
+              <w:t>OE-1</w:t>
+            </w:r>
+          </w:p>
+        </w:tc>
+        <w:tc>
+          <w:tcPr>
+            <w:tcW w:w="8650" w:type="dxa"/>
+          </w:tcPr>
+          <w:p>
+            <w:pPr>
+              <w:pStyle w:val="Tabletext"/>
+            </w:pPr>
+            <w:r>
+              <w:t>System is not dependent on geographical areas</w:t>
+            </w:r>
+          </w:p>
+        </w:tc>
+      </w:tr>
+      <w:tr>
+        <w:trPr>
+          <w:trHeight w:val="20"/>
+        </w:trPr>
+        <w:tc>
+          <w:tcPr>
+            <w:tcW w:w="988" w:type="dxa"/>
+          </w:tcPr>
+          <w:p>
+            <w:pPr>
+              <w:pStyle w:val="Tabletext"/>
+            </w:pPr>
+            <w:r>
+              <w:t>OE-2</w:t>
+            </w:r>
+          </w:p>
+        </w:tc>
+        <w:tc>
+          <w:tcPr>
+            <w:tcW w:w="8650" w:type="dxa"/>
+          </w:tcPr>
+          <w:p>
+            <w:pPr>
+              <w:pStyle w:val="Tabletext"/>
+            </w:pPr>
+            <w:r>
+              <w:t>The system shall operate in last 2 versions of all web browsers, as well as in Firefox ESR</w:t>
+            </w:r>
+          </w:p>
+        </w:tc>
+      </w:tr>
+      <w:tr>
+        <w:trPr>
+          <w:trHeight w:val="20"/>
+        </w:trPr>
+        <w:tc>
+          <w:tcPr>
+            <w:tcW w:w="988" w:type="dxa"/>
+          </w:tcPr>
+          <w:p>
+            <w:pPr>
+              <w:pStyle w:val="Tabletext"/>
+            </w:pPr>
+            <w:r>
+              <w:t>OE-3</w:t>
+            </w:r>
+          </w:p>
+        </w:tc>
+        <w:tc>
+          <w:tcPr>
+            <w:tcW w:w="8650" w:type="dxa"/>
+          </w:tcPr>
+          <w:p>
+            <w:pPr>
+              <w:pStyle w:val="Tabletext"/>
+            </w:pPr>
+            <w:r>
+              <w:t>There should be no constraint on users being to access the system at any time</w:t>
+            </w:r>
+          </w:p>
+        </w:tc>
+      </w:tr>
+      <w:tr>
+        <w:trPr>
+          <w:trHeight w:val="20"/>
+        </w:trPr>
+        <w:tc>
+          <w:tcPr>
+            <w:tcW w:w="988" w:type="dxa"/>
+          </w:tcPr>
+          <w:p>
+            <w:pPr>
+              <w:pStyle w:val="Tabletext"/>
+            </w:pPr>
+            <w:r>
+              <w:t>OE-4</w:t>
+            </w:r>
+          </w:p>
+        </w:tc>
+        <w:tc>
+          <w:tcPr>
+            <w:tcW w:w="8650" w:type="dxa"/>
+          </w:tcPr>
+          <w:p>
+            <w:pPr>
+              <w:pStyle w:val="Tabletext"/>
+            </w:pPr>
+            <w:r>
+              <w:t>Continuous service is preferred, but as long as there is no data loss, mino</w:t>
+            </w:r>
+            <w:r>
+              <w:t>r</w:t>
+            </w:r>
+            <w:r>
+              <w:t xml:space="preserve"> service interruptions can be tolerated.</w:t>
+            </w:r>
+          </w:p>
+        </w:tc>
+      </w:tr>
+      <w:tr>
+        <w:trPr>
+          <w:trHeight w:val="20"/>
+        </w:trPr>
+        <w:tc>
+          <w:tcPr>
+            <w:tcW w:w="988" w:type="dxa"/>
+          </w:tcPr>
+          <w:p>
+            <w:pPr>
+              <w:pStyle w:val="Tabletext"/>
+            </w:pPr>
+            <w:r>
+              <w:t>OE-5</w:t>
+            </w:r>
+          </w:p>
+        </w:tc>
+        <w:tc>
+          <w:tcPr>
+            <w:tcW w:w="8650" w:type="dxa"/>
+          </w:tcPr>
+          <w:p>
+            <w:pPr>
+              <w:pStyle w:val="Tabletext"/>
+            </w:pPr>
+            <w:r>
+              <w:t>Personal data will be stored in the database, so the database must be secure.</w:t>
+            </w:r>
+          </w:p>
+        </w:tc>
+      </w:tr>
+    </w:tbl>
     <w:p>
       <w:pPr>
         <w:pStyle w:val="Heading2"/>
       </w:pPr>
-      <w:bookmarkStart w:id="30" w:name="_Toc439994677"/>
-      <w:bookmarkStart w:id="31" w:name="_Toc26969065"/>
+      <w:bookmarkStart w:id="31" w:name="_Toc439994678"/>
+      <w:bookmarkStart w:id="32" w:name="_Toc26969066"/>
+      <w:r>
+        <w:t>Design and Implementation Constraints</w:t>
+      </w:r>
+      <w:bookmarkEnd w:id="31"/>
+      <w:bookmarkEnd w:id="32"/>
+    </w:p>
+    <w:tbl>
+      <w:tblPr>
+        <w:tblStyle w:val="TableGrid"/>
+        <w:tblW w:w="0" w:type="auto"/>
+        <w:tblBorders>
+          <w:top w:val="none" w:sz="0" w:space="0" w:color="auto"/>
+          <w:left w:val="none" w:sz="0" w:space="0" w:color="auto"/>
+          <w:bottom w:val="none" w:sz="0" w:space="0" w:color="auto"/>
+          <w:right w:val="none" w:sz="0" w:space="0" w:color="auto"/>
+          <w:insideH w:val="none" w:sz="0" w:space="0" w:color="auto"/>
+          <w:insideV w:val="none" w:sz="0" w:space="0" w:color="auto"/>
+        </w:tblBorders>
+        <w:tblCellMar>
+          <w:left w:w="115" w:type="dxa"/>
+          <w:right w:w="115" w:type="dxa"/>
+        </w:tblCellMar>
+        <w:tblLook w:val="04A0" w:firstRow="1" w:lastRow="0" w:firstColumn="1" w:lastColumn="0" w:noHBand="0" w:noVBand="1"/>
+      </w:tblPr>
+      <w:tblGrid>
+        <w:gridCol w:w="988"/>
+        <w:gridCol w:w="8650"/>
+      </w:tblGrid>
+      <w:tr>
+        <w:trPr>
+          <w:trHeight w:val="20"/>
+        </w:trPr>
+        <w:tc>
+          <w:tcPr>
+            <w:tcW w:w="988" w:type="dxa"/>
+          </w:tcPr>
+          <w:p>
+            <w:pPr>
+              <w:pStyle w:val="Tabletext"/>
+            </w:pPr>
+            <w:bookmarkStart w:id="33" w:name="_Toc439994679"/>
+            <w:bookmarkStart w:id="34" w:name="_Toc26969067"/>
+            <w:r>
+              <w:t>CO</w:t>
+            </w:r>
+            <w:r>
+              <w:t>-1</w:t>
+            </w:r>
+          </w:p>
+        </w:tc>
+        <w:tc>
+          <w:tcPr>
+            <w:tcW w:w="8650" w:type="dxa"/>
+          </w:tcPr>
+          <w:p>
+            <w:pPr>
+              <w:pStyle w:val="Tabletext"/>
+            </w:pPr>
+            <w:r>
+              <w:t>UI shall be composed using the React JavaScript library</w:t>
+            </w:r>
+          </w:p>
+        </w:tc>
+      </w:tr>
+      <w:tr>
+        <w:trPr>
+          <w:trHeight w:val="20"/>
+        </w:trPr>
+        <w:tc>
+          <w:tcPr>
+            <w:tcW w:w="988" w:type="dxa"/>
+          </w:tcPr>
+          <w:p>
+            <w:pPr>
+              <w:pStyle w:val="Tabletext"/>
+            </w:pPr>
+            <w:r>
+              <w:t>CO-</w:t>
+            </w:r>
+            <w:r>
+              <w:t>2</w:t>
+            </w:r>
+          </w:p>
+        </w:tc>
+        <w:tc>
+          <w:tcPr>
+            <w:tcW w:w="8650" w:type="dxa"/>
+          </w:tcPr>
+          <w:p>
+            <w:pPr>
+              <w:pStyle w:val="Tabletext"/>
+            </w:pPr>
+            <w:r>
+              <w:t>Where possible, all code should be written in TypeScript</w:t>
+            </w:r>
+          </w:p>
+        </w:tc>
+      </w:tr>
+      <w:tr>
+        <w:trPr>
+          <w:trHeight w:val="20"/>
+        </w:trPr>
+        <w:tc>
+          <w:tcPr>
+            <w:tcW w:w="988" w:type="dxa"/>
+          </w:tcPr>
+          <w:p>
+            <w:pPr>
+              <w:pStyle w:val="Tabletext"/>
+            </w:pPr>
+            <w:r>
+              <w:t>CO-3</w:t>
+            </w:r>
+          </w:p>
+        </w:tc>
+        <w:tc>
+          <w:tcPr>
+            <w:tcW w:w="8650" w:type="dxa"/>
+          </w:tcPr>
+          <w:p>
+            <w:pPr>
+              <w:pStyle w:val="Tabletext"/>
+            </w:pPr>
+            <w:r>
+              <w:t>TBD?</w:t>
+            </w:r>
+            <w:r>
+              <w:t xml:space="preserve"> shall be used as an authentication broker</w:t>
+            </w:r>
+          </w:p>
+        </w:tc>
+      </w:tr>
+    </w:tbl>
+    <w:p>
+      <w:pPr>
+        <w:pStyle w:val="Heading2"/>
+      </w:pPr>
       <w:r>
         <w:lastRenderedPageBreak/>
-        <w:t>Operating Environment</w:t>
-      </w:r>
-      <w:bookmarkEnd w:id="30"/>
-      <w:bookmarkEnd w:id="31"/>
-    </w:p>
-    <w:p>
-      <w:pPr>
-        <w:pStyle w:val="template"/>
-      </w:pPr>
-      <w:r>
-        <w:t>&lt;Describe the environment in which the software will operate, including the hardware platform, operating system and versions, and any other software components or applications with which it must peacefully coexist.&gt;</w:t>
+        <w:t>User Documentation</w:t>
+      </w:r>
+      <w:bookmarkEnd w:id="33"/>
+      <w:bookmarkEnd w:id="34"/>
+    </w:p>
+    <w:p>
+      <w:r>
+        <w:t>A user quick-start guide will be delivered.</w:t>
       </w:r>
     </w:p>
     <w:p>
       <w:pPr>
         <w:pStyle w:val="Heading2"/>
       </w:pPr>
-      <w:bookmarkStart w:id="32" w:name="_Toc439994678"/>
-      <w:bookmarkStart w:id="33" w:name="_Toc26969066"/>
-      <w:r>
-        <w:t>Design and Implementation Constraints</w:t>
-      </w:r>
-      <w:bookmarkEnd w:id="32"/>
-      <w:bookmarkEnd w:id="33"/>
-    </w:p>
-    <w:p>
-      <w:pPr>
-        <w:pStyle w:val="template"/>
-      </w:pPr>
-      <w:r>
-        <w:t>&lt;Describe any items or issues that will limit the options available to the developers. These might include: corporate or regulatory policies; hardware limitations (timing requirements, memory requirements); interfaces to other applications; specific technologies, tools, and databases to be used; parallel operations; language requirements; communications protocols; security considerations; design conventions or programming standards (for example, if the customer’s organization will be responsible for maintaining the delivered software).&gt;</w:t>
-      </w:r>
-    </w:p>
-    <w:p>
-      <w:pPr>
-        <w:pStyle w:val="Heading2"/>
-      </w:pPr>
-      <w:bookmarkStart w:id="34" w:name="_Toc439994679"/>
-      <w:bookmarkStart w:id="35" w:name="_Toc26969067"/>
-      <w:r>
-        <w:t>User Documentation</w:t>
-      </w:r>
-      <w:bookmarkEnd w:id="34"/>
+      <w:bookmarkStart w:id="35" w:name="_Toc439994680"/>
+      <w:bookmarkStart w:id="36" w:name="_Toc26969068"/>
+      <w:r>
+        <w:t>Assumptions and Dependencies</w:t>
+      </w:r>
       <w:bookmarkEnd w:id="35"/>
-    </w:p>
-    <w:p>
-      <w:pPr>
-        <w:pStyle w:val="template"/>
-      </w:pPr>
-      <w:r>
-        <w:t>&lt;List the user documentation components (such as user manuals, on-line help, and tutorials) that will be delivered along with the software. Identify any known user documentation delivery formats or standards.&gt;</w:t>
-      </w:r>
-    </w:p>
-    <w:p>
-      <w:pPr>
-        <w:pStyle w:val="Heading2"/>
-      </w:pPr>
-      <w:bookmarkStart w:id="36" w:name="_Toc439994680"/>
-      <w:bookmarkStart w:id="37" w:name="_Toc26969068"/>
-      <w:r>
-        <w:t>Assumptions and Dependencies</w:t>
-      </w:r>
       <w:bookmarkEnd w:id="36"/>
+    </w:p>
+    <w:tbl>
+      <w:tblPr>
+        <w:tblStyle w:val="TableGrid"/>
+        <w:tblW w:w="0" w:type="auto"/>
+        <w:tblBorders>
+          <w:top w:val="none" w:sz="0" w:space="0" w:color="auto"/>
+          <w:left w:val="none" w:sz="0" w:space="0" w:color="auto"/>
+          <w:bottom w:val="none" w:sz="0" w:space="0" w:color="auto"/>
+          <w:right w:val="none" w:sz="0" w:space="0" w:color="auto"/>
+          <w:insideH w:val="none" w:sz="0" w:space="0" w:color="auto"/>
+          <w:insideV w:val="none" w:sz="0" w:space="0" w:color="auto"/>
+        </w:tblBorders>
+        <w:tblCellMar>
+          <w:left w:w="115" w:type="dxa"/>
+          <w:right w:w="115" w:type="dxa"/>
+        </w:tblCellMar>
+        <w:tblLook w:val="04A0" w:firstRow="1" w:lastRow="0" w:firstColumn="1" w:lastColumn="0" w:noHBand="0" w:noVBand="1"/>
+      </w:tblPr>
+      <w:tblGrid>
+        <w:gridCol w:w="988"/>
+        <w:gridCol w:w="8650"/>
+      </w:tblGrid>
+      <w:tr>
+        <w:trPr>
+          <w:trHeight w:val="20"/>
+        </w:trPr>
+        <w:tc>
+          <w:tcPr>
+            <w:tcW w:w="988" w:type="dxa"/>
+          </w:tcPr>
+          <w:p>
+            <w:pPr>
+              <w:pStyle w:val="Tabletext"/>
+            </w:pPr>
+          </w:p>
+        </w:tc>
+        <w:tc>
+          <w:tcPr>
+            <w:tcW w:w="8650" w:type="dxa"/>
+          </w:tcPr>
+          <w:p>
+            <w:pPr>
+              <w:pStyle w:val="Tabletext"/>
+            </w:pPr>
+          </w:p>
+        </w:tc>
+      </w:tr>
+      <w:tr>
+        <w:trPr>
+          <w:trHeight w:val="20"/>
+        </w:trPr>
+        <w:tc>
+          <w:tcPr>
+            <w:tcW w:w="988" w:type="dxa"/>
+          </w:tcPr>
+          <w:p>
+            <w:pPr>
+              <w:pStyle w:val="Tabletext"/>
+            </w:pPr>
+          </w:p>
+        </w:tc>
+        <w:tc>
+          <w:tcPr>
+            <w:tcW w:w="8650" w:type="dxa"/>
+          </w:tcPr>
+          <w:p>
+            <w:pPr>
+              <w:pStyle w:val="Tabletext"/>
+            </w:pPr>
+          </w:p>
+        </w:tc>
+      </w:tr>
+    </w:tbl>
+    <w:p>
+      <w:pPr>
+        <w:pStyle w:val="Heading1"/>
+      </w:pPr>
+      <w:bookmarkStart w:id="37" w:name="_Toc439994687"/>
+      <w:bookmarkStart w:id="38" w:name="_Toc26969069"/>
+      <w:bookmarkStart w:id="39" w:name="_Toc439994682"/>
+      <w:bookmarkStart w:id="40" w:name="_GoBack"/>
+      <w:bookmarkEnd w:id="40"/>
+      <w:r>
+        <w:t>System Features</w:t>
+      </w:r>
       <w:bookmarkEnd w:id="37"/>
-    </w:p>
-    <w:p>
-      <w:pPr>
-        <w:pStyle w:val="template"/>
-      </w:pPr>
-      <w:r>
-        <w:t>&lt;List any assumed factors (as opposed to known facts) that could affect the requirements stated in the SRS. These could include third-party or commercial components that you plan to use, issues around the development or operating environment, or constraints. The project could be affected if these assumptions are incorrect, are not shared, or change. Also identify any dependencies the project has on external factors, such as software components that you intend to reuse from another project, unless they are already documented elsewhere (for example, in the vision and scope document or the project plan).&gt;</w:t>
-      </w:r>
-    </w:p>
-    <w:p>
-      <w:pPr>
-        <w:pStyle w:val="Heading1"/>
-      </w:pPr>
-      <w:bookmarkStart w:id="38" w:name="_Toc439994687"/>
-      <w:bookmarkStart w:id="39" w:name="_Toc26969069"/>
-      <w:bookmarkStart w:id="40" w:name="_Toc439994682"/>
-      <w:r>
-        <w:t>System Features</w:t>
-      </w:r>
       <w:bookmarkEnd w:id="38"/>
-      <w:bookmarkEnd w:id="39"/>
     </w:p>
     <w:p>
       <w:pPr>
@@ -3045,7 +3454,6 @@
         <w:pStyle w:val="level4"/>
       </w:pPr>
       <w:r>
-        <w:lastRenderedPageBreak/>
         <w:t>3.1.2</w:t>
       </w:r>
       <w:r>
@@ -3126,6 +3534,7 @@
         <w:pStyle w:val="templatelevel3"/>
       </w:pPr>
       <w:r>
+        <w:lastRenderedPageBreak/>
         <w:t>REQ-2:</w:t>
       </w:r>
       <w:r>
@@ -3152,7 +3561,7 @@
       <w:r>
         <w:t>External Interface Requirements</w:t>
       </w:r>
-      <w:bookmarkEnd w:id="40"/>
+      <w:bookmarkEnd w:id="39"/>
       <w:bookmarkEnd w:id="45"/>
     </w:p>
     <w:p>
@@ -3200,7 +3609,6 @@
       <w:bookmarkStart w:id="49" w:name="_Toc439994685"/>
       <w:bookmarkStart w:id="50" w:name="_Toc26969075"/>
       <w:r>
-        <w:lastRenderedPageBreak/>
         <w:t>Software Interfaces</w:t>
       </w:r>
       <w:bookmarkEnd w:id="49"/>
@@ -3241,6 +3649,7 @@
       <w:bookmarkStart w:id="53" w:name="_Toc26969077"/>
       <w:bookmarkStart w:id="54" w:name="_Toc439994690"/>
       <w:r>
+        <w:lastRenderedPageBreak/>
         <w:t>Other Nonfunctional Requirements</w:t>
       </w:r>
       <w:bookmarkEnd w:id="53"/>
@@ -3321,11 +3730,7 @@
         <w:pStyle w:val="template"/>
       </w:pPr>
       <w:r>
-        <w:t xml:space="preserve">&lt;Specify any additional quality characteristics for the product that will be important to either the customers or the developers. Some to consider are: adaptability, availability, correctness, flexibility, interoperability, maintainability, portability, reliability, reusability, robustness, testability, and usability. </w:t>
-      </w:r>
-      <w:r>
-        <w:lastRenderedPageBreak/>
-        <w:t>Write these to be specific, quantitative, and verifiable when possible. At the least, clarify the relative preferences for various attributes, such as ease of use over ease of learning.&gt;</w:t>
+        <w:t>&lt;Specify any additional quality characteristics for the product that will be important to either the customers or the developers. Some to consider are: adaptability, availability, correctness, flexibility, interoperability, maintainability, portability, reliability, reusability, robustness, testability, and usability. Write these to be specific, quantitative, and verifiable when possible. At the least, clarify the relative preferences for various attributes, such as ease of use over ease of learning.&gt;</w:t>
       </w:r>
     </w:p>
     <w:p>
@@ -3375,6 +3780,7 @@
       <w:bookmarkStart w:id="66" w:name="_Toc439994697"/>
       <w:bookmarkStart w:id="67" w:name="_Toc26969084"/>
       <w:r>
+        <w:lastRenderedPageBreak/>
         <w:t>Appendix B: Analysis Models</w:t>
       </w:r>
       <w:bookmarkEnd w:id="66"/>
@@ -3418,7 +3824,7 @@
       </w:r>
     </w:p>
     <w:sectPr>
-      <w:headerReference w:type="default" r:id="rId12"/>
+      <w:headerReference w:type="default" r:id="rId13"/>
       <w:pgSz w:w="12240" w:h="15840" w:code="1"/>
       <w:pgMar w:top="1440" w:right="1296" w:bottom="1440" w:left="1296" w:header="720" w:footer="720" w:gutter="0"/>
       <w:pgNumType w:start="1"/>
@@ -3598,7 +4004,7 @@
       <w:rPr>
         <w:noProof/>
       </w:rPr>
-      <w:t>2</w:t>
+      <w:t>3</w:t>
     </w:r>
     <w:r>
       <w:fldChar w:fldCharType="end"/>
@@ -4085,6 +4491,119 @@
     </w:lvl>
   </w:abstractNum>
   <w:abstractNum w:abstractNumId="5">
+    <w:nsid w:val="3D1B7A17"/>
+    <w:multiLevelType w:val="hybridMultilevel"/>
+    <w:tmpl w:val="636CB9CA"/>
+    <w:lvl w:ilvl="0" w:tplc="161EE70C">
+      <w:start w:val="1"/>
+      <w:numFmt w:val="bullet"/>
+      <w:lvlText w:val="–"/>
+      <w:lvlJc w:val="left"/>
+      <w:pPr>
+        <w:ind w:left="720" w:hanging="360"/>
+      </w:pPr>
+      <w:rPr>
+        <w:rFonts w:ascii="Roboto Light" w:eastAsia="Times New Roman" w:hAnsi="Roboto Light" w:cs="Times New Roman" w:hint="default"/>
+      </w:rPr>
+    </w:lvl>
+    <w:lvl w:ilvl="1" w:tplc="04090003" w:tentative="1">
+      <w:start w:val="1"/>
+      <w:numFmt w:val="bullet"/>
+      <w:lvlText w:val="o"/>
+      <w:lvlJc w:val="left"/>
+      <w:pPr>
+        <w:ind w:left="1440" w:hanging="360"/>
+      </w:pPr>
+      <w:rPr>
+        <w:rFonts w:ascii="Courier New" w:hAnsi="Courier New" w:cs="Courier New" w:hint="default"/>
+      </w:rPr>
+    </w:lvl>
+    <w:lvl w:ilvl="2" w:tplc="04090005" w:tentative="1">
+      <w:start w:val="1"/>
+      <w:numFmt w:val="bullet"/>
+      <w:lvlText w:val=""/>
+      <w:lvlJc w:val="left"/>
+      <w:pPr>
+        <w:ind w:left="2160" w:hanging="360"/>
+      </w:pPr>
+      <w:rPr>
+        <w:rFonts w:ascii="Wingdings" w:hAnsi="Wingdings" w:hint="default"/>
+      </w:rPr>
+    </w:lvl>
+    <w:lvl w:ilvl="3" w:tplc="04090001" w:tentative="1">
+      <w:start w:val="1"/>
+      <w:numFmt w:val="bullet"/>
+      <w:lvlText w:val=""/>
+      <w:lvlJc w:val="left"/>
+      <w:pPr>
+        <w:ind w:left="2880" w:hanging="360"/>
+      </w:pPr>
+      <w:rPr>
+        <w:rFonts w:ascii="Symbol" w:hAnsi="Symbol" w:hint="default"/>
+      </w:rPr>
+    </w:lvl>
+    <w:lvl w:ilvl="4" w:tplc="04090003" w:tentative="1">
+      <w:start w:val="1"/>
+      <w:numFmt w:val="bullet"/>
+      <w:lvlText w:val="o"/>
+      <w:lvlJc w:val="left"/>
+      <w:pPr>
+        <w:ind w:left="3600" w:hanging="360"/>
+      </w:pPr>
+      <w:rPr>
+        <w:rFonts w:ascii="Courier New" w:hAnsi="Courier New" w:cs="Courier New" w:hint="default"/>
+      </w:rPr>
+    </w:lvl>
+    <w:lvl w:ilvl="5" w:tplc="04090005" w:tentative="1">
+      <w:start w:val="1"/>
+      <w:numFmt w:val="bullet"/>
+      <w:lvlText w:val=""/>
+      <w:lvlJc w:val="left"/>
+      <w:pPr>
+        <w:ind w:left="4320" w:hanging="360"/>
+      </w:pPr>
+      <w:rPr>
+        <w:rFonts w:ascii="Wingdings" w:hAnsi="Wingdings" w:hint="default"/>
+      </w:rPr>
+    </w:lvl>
+    <w:lvl w:ilvl="6" w:tplc="04090001" w:tentative="1">
+      <w:start w:val="1"/>
+      <w:numFmt w:val="bullet"/>
+      <w:lvlText w:val=""/>
+      <w:lvlJc w:val="left"/>
+      <w:pPr>
+        <w:ind w:left="5040" w:hanging="360"/>
+      </w:pPr>
+      <w:rPr>
+        <w:rFonts w:ascii="Symbol" w:hAnsi="Symbol" w:hint="default"/>
+      </w:rPr>
+    </w:lvl>
+    <w:lvl w:ilvl="7" w:tplc="04090003" w:tentative="1">
+      <w:start w:val="1"/>
+      <w:numFmt w:val="bullet"/>
+      <w:lvlText w:val="o"/>
+      <w:lvlJc w:val="left"/>
+      <w:pPr>
+        <w:ind w:left="5760" w:hanging="360"/>
+      </w:pPr>
+      <w:rPr>
+        <w:rFonts w:ascii="Courier New" w:hAnsi="Courier New" w:cs="Courier New" w:hint="default"/>
+      </w:rPr>
+    </w:lvl>
+    <w:lvl w:ilvl="8" w:tplc="04090005" w:tentative="1">
+      <w:start w:val="1"/>
+      <w:numFmt w:val="bullet"/>
+      <w:lvlText w:val=""/>
+      <w:lvlJc w:val="left"/>
+      <w:pPr>
+        <w:ind w:left="6480" w:hanging="360"/>
+      </w:pPr>
+      <w:rPr>
+        <w:rFonts w:ascii="Wingdings" w:hAnsi="Wingdings" w:hint="default"/>
+      </w:rPr>
+    </w:lvl>
+  </w:abstractNum>
+  <w:abstractNum w:abstractNumId="6">
     <w:nsid w:val="40A00179"/>
     <w:multiLevelType w:val="hybridMultilevel"/>
     <w:tmpl w:val="DF962F8E"/>
@@ -4173,7 +4692,7 @@
       </w:pPr>
     </w:lvl>
   </w:abstractNum>
-  <w:abstractNum w:abstractNumId="6">
+  <w:abstractNum w:abstractNumId="7">
     <w:nsid w:val="57CC687D"/>
     <w:multiLevelType w:val="hybridMultilevel"/>
     <w:tmpl w:val="8B3AB144"/>
@@ -4259,7 +4778,7 @@
       </w:pPr>
     </w:lvl>
   </w:abstractNum>
-  <w:abstractNum w:abstractNumId="7">
+  <w:abstractNum w:abstractNumId="8">
     <w:nsid w:val="59E8541F"/>
     <w:multiLevelType w:val="hybridMultilevel"/>
     <w:tmpl w:val="C346EBD8"/>
@@ -4345,7 +4864,7 @@
       </w:pPr>
     </w:lvl>
   </w:abstractNum>
-  <w:abstractNum w:abstractNumId="8">
+  <w:abstractNum w:abstractNumId="9">
     <w:nsid w:val="5AE41B78"/>
     <w:multiLevelType w:val="hybridMultilevel"/>
     <w:tmpl w:val="1034F8D2"/>
@@ -4459,7 +4978,7 @@
       </w:rPr>
     </w:lvl>
   </w:abstractNum>
-  <w:abstractNum w:abstractNumId="9">
+  <w:abstractNum w:abstractNumId="10">
     <w:nsid w:val="5C5D3089"/>
     <w:multiLevelType w:val="hybridMultilevel"/>
     <w:tmpl w:val="2F94D04E"/>
@@ -4572,7 +5091,7 @@
       </w:rPr>
     </w:lvl>
   </w:abstractNum>
-  <w:abstractNum w:abstractNumId="10">
+  <w:abstractNum w:abstractNumId="11">
     <w:nsid w:val="5F7606A4"/>
     <w:multiLevelType w:val="hybridMultilevel"/>
     <w:tmpl w:val="EA985CEC"/>
@@ -4658,7 +5177,7 @@
       </w:pPr>
     </w:lvl>
   </w:abstractNum>
-  <w:abstractNum w:abstractNumId="11">
+  <w:abstractNum w:abstractNumId="12">
     <w:nsid w:val="64542C04"/>
     <w:multiLevelType w:val="hybridMultilevel"/>
     <w:tmpl w:val="2DE4DA5C"/>
@@ -4775,7 +5294,7 @@
     <w:abstractNumId w:val="0"/>
   </w:num>
   <w:num w:numId="2">
-    <w:abstractNumId w:val="7"/>
+    <w:abstractNumId w:val="8"/>
   </w:num>
   <w:num w:numId="3">
     <w:abstractNumId w:val="4"/>
@@ -4784,28 +5303,31 @@
     <w:abstractNumId w:val="3"/>
   </w:num>
   <w:num w:numId="5">
-    <w:abstractNumId w:val="10"/>
+    <w:abstractNumId w:val="11"/>
   </w:num>
   <w:num w:numId="6">
-    <w:abstractNumId w:val="6"/>
+    <w:abstractNumId w:val="7"/>
   </w:num>
   <w:num w:numId="7">
-    <w:abstractNumId w:val="5"/>
+    <w:abstractNumId w:val="6"/>
   </w:num>
   <w:num w:numId="8">
     <w:abstractNumId w:val="2"/>
   </w:num>
   <w:num w:numId="9">
-    <w:abstractNumId w:val="8"/>
+    <w:abstractNumId w:val="9"/>
   </w:num>
   <w:num w:numId="10">
-    <w:abstractNumId w:val="9"/>
+    <w:abstractNumId w:val="10"/>
   </w:num>
   <w:num w:numId="11">
     <w:abstractNumId w:val="1"/>
   </w:num>
   <w:num w:numId="12">
-    <w:abstractNumId w:val="11"/>
+    <w:abstractNumId w:val="12"/>
+  </w:num>
+  <w:num w:numId="13">
+    <w:abstractNumId w:val="5"/>
   </w:num>
 </w:numbering>
 </file>
@@ -5797,6 +6319,39 @@
       <w:szCs w:val="18"/>
     </w:rPr>
   </w:style>
+  <w:style w:type="table" w:styleId="TableGrid">
+    <w:name w:val="Table Grid"/>
+    <w:basedOn w:val="TableNormal"/>
+    <w:uiPriority w:val="39"/>
+    <w:rsid w:val="00EB3F1A"/>
+    <w:tblPr>
+      <w:tblInd w:w="0" w:type="dxa"/>
+      <w:tblBorders>
+        <w:top w:val="single" w:sz="4" w:space="0" w:color="auto"/>
+        <w:left w:val="single" w:sz="4" w:space="0" w:color="auto"/>
+        <w:bottom w:val="single" w:sz="4" w:space="0" w:color="auto"/>
+        <w:right w:val="single" w:sz="4" w:space="0" w:color="auto"/>
+        <w:insideH w:val="single" w:sz="4" w:space="0" w:color="auto"/>
+        <w:insideV w:val="single" w:sz="4" w:space="0" w:color="auto"/>
+      </w:tblBorders>
+      <w:tblCellMar>
+        <w:top w:w="0" w:type="dxa"/>
+        <w:left w:w="108" w:type="dxa"/>
+        <w:bottom w:w="0" w:type="dxa"/>
+        <w:right w:w="108" w:type="dxa"/>
+      </w:tblCellMar>
+    </w:tblPr>
+  </w:style>
+  <w:style w:type="paragraph" w:customStyle="1" w:styleId="Tabletext">
+    <w:name w:val="Table text"/>
+    <w:basedOn w:val="Normal"/>
+    <w:qFormat/>
+    <w:rsid w:val="00EB3F1A"/>
+    <w:pPr>
+      <w:spacing w:before="0" w:after="0" w:line="240" w:lineRule="auto"/>
+      <w:contextualSpacing/>
+    </w:pPr>
+  </w:style>
 </w:styles>
 </file>
 
@@ -6066,7 +6621,7 @@
 </file>
 
 <file path=customXml/itemProps1.xml><?xml version="1.0" encoding="utf-8"?>
-<ds:datastoreItem xmlns:ds="http://schemas.openxmlformats.org/officeDocument/2006/customXml" ds:itemID="{BC8D0AB7-AFDC-7444-8DB1-237F9385DAE4}">
+<ds:datastoreItem xmlns:ds="http://schemas.openxmlformats.org/officeDocument/2006/customXml" ds:itemID="{2B64AF08-BABF-EA4A-876F-8F41A55EACB3}">
   <ds:schemaRefs>
     <ds:schemaRef ds:uri="http://schemas.openxmlformats.org/officeDocument/2006/bibliography"/>
   </ds:schemaRefs>

</xml_diff>